<commit_message>
updated template to raweb 1
</commit_message>
<xml_diff>
--- a/src/files/template-decla-fr.docx
+++ b/src/files/template-decla-fr.docx
@@ -1,6 +1,6 @@
 
 <file path=word/document.xml><?xml version="1.0" encoding="utf-8"?>
-<w:document xmlns:wpc="http://schemas.microsoft.com/office/word/2010/wordprocessingCanvas" xmlns:cx="http://schemas.microsoft.com/office/drawing/2014/chartex" xmlns:cx1="http://schemas.microsoft.com/office/drawing/2015/9/8/chartex" xmlns:mc="http://schemas.openxmlformats.org/markup-compatibility/2006" xmlns:o="urn:schemas-microsoft-com:office:office" xmlns:r="http://schemas.openxmlformats.org/officeDocument/2006/relationships" xmlns:m="http://schemas.openxmlformats.org/officeDocument/2006/math" xmlns:v="urn:schemas-microsoft-com:vml" xmlns:wp14="http://schemas.microsoft.com/office/word/2010/wordprocessingDrawing" xmlns:wp="http://schemas.openxmlformats.org/drawingml/2006/wordprocessingDrawing" xmlns:w10="urn:schemas-microsoft-com:office:word" xmlns:w="http://schemas.openxmlformats.org/wordprocessingml/2006/main" xmlns:w14="http://schemas.microsoft.com/office/word/2010/wordml" xmlns:w15="http://schemas.microsoft.com/office/word/2012/wordml" xmlns:w16se="http://schemas.microsoft.com/office/word/2015/wordml/symex" xmlns:wpg="http://schemas.microsoft.com/office/word/2010/wordprocessingGroup" xmlns:wpi="http://schemas.microsoft.com/office/word/2010/wordprocessingInk" xmlns:wne="http://schemas.microsoft.com/office/word/2006/wordml" xmlns:wps="http://schemas.microsoft.com/office/word/2010/wordprocessingShape" mc:Ignorable="w14 w15 w16se wp14">
+<w:document xmlns:wpc="http://schemas.microsoft.com/office/word/2010/wordprocessingCanvas" xmlns:cx="http://schemas.microsoft.com/office/drawing/2014/chartex" xmlns:cx1="http://schemas.microsoft.com/office/drawing/2015/9/8/chartex" xmlns:cx2="http://schemas.microsoft.com/office/drawing/2015/10/21/chartex" xmlns:cx3="http://schemas.microsoft.com/office/drawing/2016/5/9/chartex" xmlns:cx4="http://schemas.microsoft.com/office/drawing/2016/5/10/chartex" xmlns:cx5="http://schemas.microsoft.com/office/drawing/2016/5/11/chartex" xmlns:cx6="http://schemas.microsoft.com/office/drawing/2016/5/12/chartex" xmlns:cx7="http://schemas.microsoft.com/office/drawing/2016/5/13/chartex" xmlns:cx8="http://schemas.microsoft.com/office/drawing/2016/5/14/chartex" xmlns:mc="http://schemas.openxmlformats.org/markup-compatibility/2006" xmlns:aink="http://schemas.microsoft.com/office/drawing/2016/ink" xmlns:am3d="http://schemas.microsoft.com/office/drawing/2017/model3d" xmlns:o="urn:schemas-microsoft-com:office:office" xmlns:oel="http://schemas.microsoft.com/office/2019/extlst" xmlns:r="http://schemas.openxmlformats.org/officeDocument/2006/relationships" xmlns:m="http://schemas.openxmlformats.org/officeDocument/2006/math" xmlns:v="urn:schemas-microsoft-com:vml" xmlns:wp14="http://schemas.microsoft.com/office/word/2010/wordprocessingDrawing" xmlns:wp="http://schemas.openxmlformats.org/drawingml/2006/wordprocessingDrawing" xmlns:w10="urn:schemas-microsoft-com:office:word" xmlns:w="http://schemas.openxmlformats.org/wordprocessingml/2006/main" xmlns:w14="http://schemas.microsoft.com/office/word/2010/wordml" xmlns:w15="http://schemas.microsoft.com/office/word/2012/wordml" xmlns:w16cex="http://schemas.microsoft.com/office/word/2018/wordml/cex" xmlns:w16cid="http://schemas.microsoft.com/office/word/2016/wordml/cid" xmlns:w16="http://schemas.microsoft.com/office/word/2018/wordml" xmlns:w16sdtdh="http://schemas.microsoft.com/office/word/2020/wordml/sdtdatahash" xmlns:w16se="http://schemas.microsoft.com/office/word/2015/wordml/symex" xmlns:wpg="http://schemas.microsoft.com/office/word/2010/wordprocessingGroup" xmlns:wpi="http://schemas.microsoft.com/office/word/2010/wordprocessingInk" xmlns:wne="http://schemas.microsoft.com/office/word/2006/wordml" xmlns:wps="http://schemas.microsoft.com/office/word/2010/wordprocessingShape" mc:Ignorable="w14 w15 w16se w16cid w16 w16cex w16sdtdh wp14">
   <w:body>
     <w:p>
       <w:pPr>
@@ -127,14 +127,25 @@
           <w:lang w:val="fr-FR"/>
         </w:rPr>
       </w:pPr>
-      <w:r>
-        <w:rPr>
-          <w:rFonts w:ascii="Times New Roman" w:eastAsia="Times New Roman" w:hAnsi="Times New Roman" w:cs="Times New Roman"/>
-          <w:sz w:val="24"/>
-          <w:szCs w:val="24"/>
-          <w:lang w:val="fr-FR"/>
-        </w:rPr>
-        <w:t xml:space="preserve">par exemple : </w:t>
+      <w:proofErr w:type="gramStart"/>
+      <w:r>
+        <w:rPr>
+          <w:rFonts w:ascii="Times New Roman" w:eastAsia="Times New Roman" w:hAnsi="Times New Roman" w:cs="Times New Roman"/>
+          <w:sz w:val="24"/>
+          <w:szCs w:val="24"/>
+          <w:lang w:val="fr-FR"/>
+        </w:rPr>
+        <w:t>par</w:t>
+      </w:r>
+      <w:proofErr w:type="gramEnd"/>
+      <w:r>
+        <w:rPr>
+          <w:rFonts w:ascii="Times New Roman" w:eastAsia="Times New Roman" w:hAnsi="Times New Roman" w:cs="Times New Roman"/>
+          <w:sz w:val="24"/>
+          <w:szCs w:val="24"/>
+          <w:lang w:val="fr-FR"/>
+        </w:rPr>
+        <w:t xml:space="preserve"> exemple : </w:t>
       </w:r>
       <w:hyperlink r:id="rId9" w:history="1">
         <w:r>
@@ -447,19 +458,7 @@
           <w:szCs w:val="24"/>
           <w:lang w:val="fr-FR"/>
         </w:rPr>
-        <w:t>insérer le champ d'application de la déclaration, par ex. site(s) internet/application(s) mobile(s)</w:t>
-      </w:r>
-      <w:bookmarkStart w:id="0" w:name="_GoBack"/>
-      <w:bookmarkEnd w:id="0"/>
-      <w:r>
-        <w:rPr>
-          <w:rFonts w:ascii="Times New Roman" w:eastAsia="Times New Roman" w:hAnsi="Times New Roman" w:cs="Times New Roman"/>
-          <w:i/>
-          <w:sz w:val="24"/>
-          <w:szCs w:val="24"/>
-          <w:lang w:val="fr-FR"/>
-        </w:rPr>
-        <w:t>, ainsi qu'il convient</w:t>
+        <w:t>insérer le champ d'application de la déclaration, par ex. site(s) internet/application(s) mobile(s), ainsi qu'il convient</w:t>
       </w:r>
       <w:r>
         <w:rPr>
@@ -516,6 +515,7 @@
         </w:rPr>
         <w:t xml:space="preserve">Chacun doit pouvoir utiliser et consulter facilement les informations figurant sur un site web ou une application notamment les personnes présentant un handicap et/ou utilisant des logiciels </w:t>
       </w:r>
+      <w:proofErr w:type="gramStart"/>
       <w:r>
         <w:rPr>
           <w:rFonts w:ascii="Times New Roman" w:eastAsia="Times New Roman" w:hAnsi="Times New Roman" w:cs="Times New Roman"/>
@@ -524,7 +524,17 @@
           <w:lang w:val="fr-FR"/>
         </w:rPr>
         <w:lastRenderedPageBreak/>
-        <w:t>d’assistance ou du matériel spécialisé (personnes aveugles, malvoyantes, ou souffrant d’un autre handicap).</w:t>
+        <w:t>d’assistance</w:t>
+      </w:r>
+      <w:proofErr w:type="gramEnd"/>
+      <w:r>
+        <w:rPr>
+          <w:rFonts w:ascii="Times New Roman" w:eastAsia="Times New Roman" w:hAnsi="Times New Roman" w:cs="Times New Roman"/>
+          <w:sz w:val="24"/>
+          <w:szCs w:val="24"/>
+          <w:lang w:val="fr-FR"/>
+        </w:rPr>
+        <w:t xml:space="preserve"> ou du matériel spécialisé (personnes aveugles, malvoyantes, ou souffrant d’un autre handicap).</w:t>
       </w:r>
     </w:p>
     <w:p>
@@ -534,21 +544,29 @@
           <w:rFonts w:eastAsia="Times New Roman"/>
         </w:rPr>
       </w:pPr>
-      <w:commentRangeStart w:id="1"/>
+      <w:commentRangeStart w:id="0"/>
       <w:r>
         <w:rPr>
           <w:rFonts w:eastAsia="Times New Roman"/>
         </w:rPr>
-        <w:t>État de conformité</w:t>
-      </w:r>
-      <w:commentRangeEnd w:id="1"/>
+        <w:t xml:space="preserve">État de </w:t>
+      </w:r>
+      <w:proofErr w:type="spellStart"/>
+      <w:r>
+        <w:rPr>
+          <w:rFonts w:eastAsia="Times New Roman"/>
+        </w:rPr>
+        <w:t>conformité</w:t>
+      </w:r>
+      <w:commentRangeEnd w:id="0"/>
+      <w:proofErr w:type="spellEnd"/>
       <w:r>
         <w:rPr>
           <w:rStyle w:val="CommentReference"/>
           <w:rFonts w:asciiTheme="minorHAnsi" w:eastAsiaTheme="minorHAnsi" w:hAnsiTheme="minorHAnsi" w:cstheme="minorBidi"/>
           <w:color w:val="auto"/>
         </w:rPr>
-        <w:commentReference w:id="1"/>
+        <w:commentReference w:id="0"/>
       </w:r>
     </w:p>
     <w:p>
@@ -584,7 +602,7 @@
         </w:rPr>
         <w:t xml:space="preserve"> en </w:t>
       </w:r>
-      <w:commentRangeStart w:id="2"/>
+      <w:commentRangeStart w:id="1"/>
       <w:r>
         <w:rPr>
           <w:rFonts w:ascii="Times New Roman" w:eastAsia="Times New Roman" w:hAnsi="Times New Roman" w:cs="Times New Roman"/>
@@ -594,12 +612,12 @@
         </w:rPr>
         <w:t xml:space="preserve">totale conformité </w:t>
       </w:r>
-      <w:commentRangeEnd w:id="2"/>
+      <w:commentRangeEnd w:id="1"/>
       <w:r>
         <w:rPr>
           <w:rStyle w:val="CommentReference"/>
         </w:rPr>
-        <w:commentReference w:id="2"/>
+        <w:commentReference w:id="1"/>
       </w:r>
       <w:r>
         <w:rPr>
@@ -694,37 +712,89 @@
           <w:szCs w:val="24"/>
           <w:lang w:val="fr-FR"/>
         </w:rPr>
-        <w:t>référentiel général d’amélioration d</w:t>
-      </w:r>
-      <w:r>
-        <w:rPr>
-          <w:rFonts w:ascii="Times New Roman" w:eastAsia="Times New Roman" w:hAnsi="Times New Roman" w:cs="Times New Roman"/>
-          <w:i/>
-          <w:sz w:val="24"/>
-          <w:szCs w:val="24"/>
-          <w:lang w:val="fr-FR"/>
-        </w:rPr>
-        <w:t>e l’accessibilité (RGAA) v</w:t>
-      </w:r>
-      <w:r>
-        <w:rPr>
-          <w:rFonts w:ascii="Times New Roman" w:eastAsia="Times New Roman" w:hAnsi="Times New Roman" w:cs="Times New Roman"/>
-          <w:i/>
-          <w:sz w:val="24"/>
-          <w:szCs w:val="24"/>
-          <w:lang w:val="fr-FR"/>
-        </w:rPr>
-        <w:t>4</w:t>
-      </w:r>
-      <w:r>
-        <w:rPr>
-          <w:rFonts w:ascii="Times New Roman" w:eastAsia="Times New Roman" w:hAnsi="Times New Roman" w:cs="Times New Roman"/>
-          <w:i/>
-          <w:sz w:val="24"/>
-          <w:szCs w:val="24"/>
-          <w:lang w:val="fr-FR"/>
-        </w:rPr>
-        <w:t>.1</w:t>
+        <w:t xml:space="preserve">référentiel </w:t>
+      </w:r>
+      <w:r>
+        <w:rPr>
+          <w:rFonts w:ascii="Times New Roman" w:eastAsia="Times New Roman" w:hAnsi="Times New Roman" w:cs="Times New Roman"/>
+          <w:i/>
+          <w:sz w:val="24"/>
+          <w:szCs w:val="24"/>
+          <w:lang w:val="fr-FR"/>
+        </w:rPr>
+        <w:t xml:space="preserve">d’évaluation </w:t>
+      </w:r>
+      <w:r>
+        <w:rPr>
+          <w:rFonts w:ascii="Times New Roman" w:eastAsia="Times New Roman" w:hAnsi="Times New Roman" w:cs="Times New Roman"/>
+          <w:i/>
+          <w:sz w:val="24"/>
+          <w:szCs w:val="24"/>
+          <w:lang w:val="fr-FR"/>
+        </w:rPr>
+        <w:t>d</w:t>
+      </w:r>
+      <w:r>
+        <w:rPr>
+          <w:rFonts w:ascii="Times New Roman" w:eastAsia="Times New Roman" w:hAnsi="Times New Roman" w:cs="Times New Roman"/>
+          <w:i/>
+          <w:sz w:val="24"/>
+          <w:szCs w:val="24"/>
+          <w:lang w:val="fr-FR"/>
+        </w:rPr>
+        <w:t>e l’accessibilité</w:t>
+      </w:r>
+      <w:r>
+        <w:rPr>
+          <w:rFonts w:ascii="Times New Roman" w:eastAsia="Times New Roman" w:hAnsi="Times New Roman" w:cs="Times New Roman"/>
+          <w:i/>
+          <w:sz w:val="24"/>
+          <w:szCs w:val="24"/>
+          <w:lang w:val="fr-FR"/>
+        </w:rPr>
+        <w:t xml:space="preserve"> Web</w:t>
+      </w:r>
+      <w:r>
+        <w:rPr>
+          <w:rFonts w:ascii="Times New Roman" w:eastAsia="Times New Roman" w:hAnsi="Times New Roman" w:cs="Times New Roman"/>
+          <w:i/>
+          <w:sz w:val="24"/>
+          <w:szCs w:val="24"/>
+          <w:lang w:val="fr-FR"/>
+        </w:rPr>
+        <w:t xml:space="preserve"> (</w:t>
+      </w:r>
+      <w:proofErr w:type="spellStart"/>
+      <w:r>
+        <w:rPr>
+          <w:rFonts w:ascii="Times New Roman" w:eastAsia="Times New Roman" w:hAnsi="Times New Roman" w:cs="Times New Roman"/>
+          <w:i/>
+          <w:sz w:val="24"/>
+          <w:szCs w:val="24"/>
+          <w:lang w:val="fr-FR"/>
+        </w:rPr>
+        <w:t>RAWeb</w:t>
+      </w:r>
+      <w:proofErr w:type="spellEnd"/>
+      <w:r>
+        <w:rPr>
+          <w:rFonts w:ascii="Times New Roman" w:eastAsia="Times New Roman" w:hAnsi="Times New Roman" w:cs="Times New Roman"/>
+          <w:i/>
+          <w:sz w:val="24"/>
+          <w:szCs w:val="24"/>
+          <w:lang w:val="fr-FR"/>
+        </w:rPr>
+        <w:t>) v</w:t>
+      </w:r>
+      <w:r>
+        <w:rPr>
+          <w:rFonts w:ascii="Times New Roman" w:eastAsia="Times New Roman" w:hAnsi="Times New Roman" w:cs="Times New Roman"/>
+          <w:i/>
+          <w:sz w:val="24"/>
+          <w:szCs w:val="24"/>
+          <w:lang w:val="fr-FR"/>
+        </w:rPr>
+        <w:t>1</w:t>
       </w:r>
       <w:r>
         <w:rPr>
@@ -809,7 +879,7 @@
         </w:rPr>
         <w:t xml:space="preserve"> en </w:t>
       </w:r>
-      <w:commentRangeStart w:id="3"/>
+      <w:commentRangeStart w:id="2"/>
       <w:r>
         <w:rPr>
           <w:rFonts w:ascii="Times New Roman" w:eastAsia="Times New Roman" w:hAnsi="Times New Roman" w:cs="Times New Roman"/>
@@ -819,12 +889,12 @@
         </w:rPr>
         <w:t xml:space="preserve">conformité partielle </w:t>
       </w:r>
-      <w:commentRangeEnd w:id="3"/>
+      <w:commentRangeEnd w:id="2"/>
       <w:r>
         <w:rPr>
           <w:rStyle w:val="CommentReference"/>
         </w:rPr>
-        <w:commentReference w:id="3"/>
+        <w:commentReference w:id="2"/>
       </w:r>
       <w:r>
         <w:rPr>
@@ -888,7 +958,89 @@
           <w:szCs w:val="24"/>
           <w:lang w:val="fr-FR"/>
         </w:rPr>
-        <w:t>[ainsi que le référentiel général d’amélioration de l’accessibilité (RGAA) v4.1 qui l’implémente / ainsi que le référentiel d’évaluation de l’accessibilité des applications mobiles (RAAM) v1, qui l’implémente]</w:t>
+        <w:t xml:space="preserve">[ainsi que le </w:t>
+      </w:r>
+      <w:r>
+        <w:rPr>
+          <w:rFonts w:ascii="Times New Roman" w:eastAsia="Times New Roman" w:hAnsi="Times New Roman" w:cs="Times New Roman"/>
+          <w:i/>
+          <w:sz w:val="24"/>
+          <w:szCs w:val="24"/>
+          <w:lang w:val="fr-FR"/>
+        </w:rPr>
+        <w:t xml:space="preserve">référentiel </w:t>
+      </w:r>
+      <w:r>
+        <w:rPr>
+          <w:rFonts w:ascii="Times New Roman" w:eastAsia="Times New Roman" w:hAnsi="Times New Roman" w:cs="Times New Roman"/>
+          <w:i/>
+          <w:sz w:val="24"/>
+          <w:szCs w:val="24"/>
+          <w:lang w:val="fr-FR"/>
+        </w:rPr>
+        <w:t xml:space="preserve">d’évaluation </w:t>
+      </w:r>
+      <w:r>
+        <w:rPr>
+          <w:rFonts w:ascii="Times New Roman" w:eastAsia="Times New Roman" w:hAnsi="Times New Roman" w:cs="Times New Roman"/>
+          <w:i/>
+          <w:sz w:val="24"/>
+          <w:szCs w:val="24"/>
+          <w:lang w:val="fr-FR"/>
+        </w:rPr>
+        <w:t>de l’accessibilité</w:t>
+      </w:r>
+      <w:r>
+        <w:rPr>
+          <w:rFonts w:ascii="Times New Roman" w:eastAsia="Times New Roman" w:hAnsi="Times New Roman" w:cs="Times New Roman"/>
+          <w:i/>
+          <w:sz w:val="24"/>
+          <w:szCs w:val="24"/>
+          <w:lang w:val="fr-FR"/>
+        </w:rPr>
+        <w:t xml:space="preserve"> Web</w:t>
+      </w:r>
+      <w:r>
+        <w:rPr>
+          <w:rFonts w:ascii="Times New Roman" w:eastAsia="Times New Roman" w:hAnsi="Times New Roman" w:cs="Times New Roman"/>
+          <w:i/>
+          <w:sz w:val="24"/>
+          <w:szCs w:val="24"/>
+          <w:lang w:val="fr-FR"/>
+        </w:rPr>
+        <w:t xml:space="preserve"> (</w:t>
+      </w:r>
+      <w:proofErr w:type="spellStart"/>
+      <w:r>
+        <w:rPr>
+          <w:rFonts w:ascii="Times New Roman" w:eastAsia="Times New Roman" w:hAnsi="Times New Roman" w:cs="Times New Roman"/>
+          <w:i/>
+          <w:sz w:val="24"/>
+          <w:szCs w:val="24"/>
+          <w:lang w:val="fr-FR"/>
+        </w:rPr>
+        <w:t>RAWeb</w:t>
+      </w:r>
+      <w:proofErr w:type="spellEnd"/>
+      <w:r>
+        <w:rPr>
+          <w:rFonts w:ascii="Times New Roman" w:eastAsia="Times New Roman" w:hAnsi="Times New Roman" w:cs="Times New Roman"/>
+          <w:i/>
+          <w:sz w:val="24"/>
+          <w:szCs w:val="24"/>
+          <w:lang w:val="fr-FR"/>
+        </w:rPr>
+        <w:t>) v1</w:t>
+      </w:r>
+      <w:r>
+        <w:rPr>
+          <w:rFonts w:ascii="Times New Roman" w:eastAsia="Times New Roman" w:hAnsi="Times New Roman" w:cs="Times New Roman"/>
+          <w:i/>
+          <w:sz w:val="24"/>
+          <w:szCs w:val="24"/>
+          <w:lang w:val="fr-FR"/>
+        </w:rPr>
+        <w:t xml:space="preserve"> qui l’implémente / ainsi que le référentiel d’évaluation de l’accessibilité des applications mobiles (RAAM) v1, qui l’implémente]</w:t>
       </w:r>
       <w:r>
         <w:rPr>
@@ -958,155 +1110,273 @@
         </w:rPr>
         <w:t xml:space="preserve"> </w:t>
       </w:r>
+      <w:commentRangeStart w:id="3"/>
+      <w:r>
+        <w:rPr>
+          <w:rFonts w:ascii="Times New Roman" w:eastAsia="Times New Roman" w:hAnsi="Times New Roman" w:cs="Times New Roman"/>
+          <w:sz w:val="24"/>
+          <w:szCs w:val="24"/>
+          <w:lang w:val="fr-FR"/>
+        </w:rPr>
+        <w:t xml:space="preserve">pas en conformité </w:t>
+      </w:r>
+      <w:commentRangeEnd w:id="3"/>
+      <w:r>
+        <w:rPr>
+          <w:rStyle w:val="CommentReference"/>
+        </w:rPr>
+        <w:commentReference w:id="3"/>
+      </w:r>
+      <w:r>
+        <w:rPr>
+          <w:rFonts w:ascii="Times New Roman" w:eastAsia="Times New Roman" w:hAnsi="Times New Roman" w:cs="Times New Roman"/>
+          <w:sz w:val="24"/>
+          <w:szCs w:val="24"/>
+          <w:lang w:val="fr-FR"/>
+        </w:rPr>
+        <w:t xml:space="preserve"> </w:t>
+      </w:r>
+      <w:r>
+        <w:rPr>
+          <w:rFonts w:ascii="Times New Roman" w:eastAsia="Times New Roman" w:hAnsi="Times New Roman" w:cs="Times New Roman"/>
+          <w:sz w:val="24"/>
+          <w:szCs w:val="24"/>
+          <w:lang w:val="fr-FR"/>
+        </w:rPr>
+        <w:t>avec</w:t>
+      </w:r>
+      <w:r>
+        <w:rPr>
+          <w:rFonts w:ascii="Times New Roman" w:eastAsia="Times New Roman" w:hAnsi="Times New Roman" w:cs="Times New Roman"/>
+          <w:sz w:val="24"/>
+          <w:szCs w:val="24"/>
+          <w:lang w:val="fr-FR"/>
+        </w:rPr>
+        <w:t xml:space="preserve"> </w:t>
+      </w:r>
+      <w:r>
+        <w:rPr>
+          <w:rFonts w:ascii="Times New Roman" w:eastAsia="Times New Roman" w:hAnsi="Times New Roman" w:cs="Times New Roman"/>
+          <w:sz w:val="24"/>
+          <w:szCs w:val="24"/>
+          <w:lang w:val="fr-FR"/>
+        </w:rPr>
+        <w:t xml:space="preserve">la norme européenne </w:t>
+      </w:r>
+      <w:r>
+        <w:rPr>
+          <w:rFonts w:ascii="Times New Roman" w:eastAsia="Times New Roman" w:hAnsi="Times New Roman" w:cs="Times New Roman"/>
+          <w:sz w:val="24"/>
+          <w:szCs w:val="24"/>
+          <w:lang w:val="fr-FR"/>
+        </w:rPr>
+        <w:t>EN 301 549</w:t>
+      </w:r>
+      <w:r>
+        <w:rPr>
+          <w:rFonts w:ascii="Times New Roman" w:eastAsia="Times New Roman" w:hAnsi="Times New Roman" w:cs="Times New Roman"/>
+          <w:sz w:val="24"/>
+          <w:szCs w:val="24"/>
+          <w:lang w:val="fr-FR"/>
+        </w:rPr>
+        <w:t xml:space="preserve"> </w:t>
+      </w:r>
+      <w:r>
+        <w:rPr>
+          <w:rFonts w:ascii="Times New Roman" w:eastAsia="Times New Roman" w:hAnsi="Times New Roman" w:cs="Times New Roman"/>
+          <w:i/>
+          <w:sz w:val="24"/>
+          <w:szCs w:val="24"/>
+          <w:lang w:val="fr-FR"/>
+        </w:rPr>
+        <w:t xml:space="preserve">[ainsi que le </w:t>
+      </w:r>
+      <w:r>
+        <w:rPr>
+          <w:rFonts w:ascii="Times New Roman" w:eastAsia="Times New Roman" w:hAnsi="Times New Roman" w:cs="Times New Roman"/>
+          <w:i/>
+          <w:sz w:val="24"/>
+          <w:szCs w:val="24"/>
+          <w:lang w:val="fr-FR"/>
+        </w:rPr>
+        <w:t xml:space="preserve">référentiel </w:t>
+      </w:r>
+      <w:r>
+        <w:rPr>
+          <w:rFonts w:ascii="Times New Roman" w:eastAsia="Times New Roman" w:hAnsi="Times New Roman" w:cs="Times New Roman"/>
+          <w:i/>
+          <w:sz w:val="24"/>
+          <w:szCs w:val="24"/>
+          <w:lang w:val="fr-FR"/>
+        </w:rPr>
+        <w:t xml:space="preserve">d’évaluation </w:t>
+      </w:r>
+      <w:r>
+        <w:rPr>
+          <w:rFonts w:ascii="Times New Roman" w:eastAsia="Times New Roman" w:hAnsi="Times New Roman" w:cs="Times New Roman"/>
+          <w:i/>
+          <w:sz w:val="24"/>
+          <w:szCs w:val="24"/>
+          <w:lang w:val="fr-FR"/>
+        </w:rPr>
+        <w:t>de l’accessibilité</w:t>
+      </w:r>
+      <w:r>
+        <w:rPr>
+          <w:rFonts w:ascii="Times New Roman" w:eastAsia="Times New Roman" w:hAnsi="Times New Roman" w:cs="Times New Roman"/>
+          <w:i/>
+          <w:sz w:val="24"/>
+          <w:szCs w:val="24"/>
+          <w:lang w:val="fr-FR"/>
+        </w:rPr>
+        <w:t xml:space="preserve"> Web</w:t>
+      </w:r>
+      <w:r>
+        <w:rPr>
+          <w:rFonts w:ascii="Times New Roman" w:eastAsia="Times New Roman" w:hAnsi="Times New Roman" w:cs="Times New Roman"/>
+          <w:i/>
+          <w:sz w:val="24"/>
+          <w:szCs w:val="24"/>
+          <w:lang w:val="fr-FR"/>
+        </w:rPr>
+        <w:t xml:space="preserve"> (</w:t>
+      </w:r>
+      <w:proofErr w:type="spellStart"/>
+      <w:r>
+        <w:rPr>
+          <w:rFonts w:ascii="Times New Roman" w:eastAsia="Times New Roman" w:hAnsi="Times New Roman" w:cs="Times New Roman"/>
+          <w:i/>
+          <w:sz w:val="24"/>
+          <w:szCs w:val="24"/>
+          <w:lang w:val="fr-FR"/>
+        </w:rPr>
+        <w:t>RAWeb</w:t>
+      </w:r>
+      <w:proofErr w:type="spellEnd"/>
+      <w:r>
+        <w:rPr>
+          <w:rFonts w:ascii="Times New Roman" w:eastAsia="Times New Roman" w:hAnsi="Times New Roman" w:cs="Times New Roman"/>
+          <w:i/>
+          <w:sz w:val="24"/>
+          <w:szCs w:val="24"/>
+          <w:lang w:val="fr-FR"/>
+        </w:rPr>
+        <w:t>) v1</w:t>
+      </w:r>
+      <w:r>
+        <w:rPr>
+          <w:rFonts w:ascii="Times New Roman" w:eastAsia="Times New Roman" w:hAnsi="Times New Roman" w:cs="Times New Roman"/>
+          <w:i/>
+          <w:sz w:val="24"/>
+          <w:szCs w:val="24"/>
+          <w:lang w:val="fr-FR"/>
+        </w:rPr>
+        <w:t xml:space="preserve"> qui l’implémente / ainsi que le référentiel d’évaluation de l’accessibilité des applications mobiles (RAAM) v1, qui l’implémente]</w:t>
+      </w:r>
+      <w:r>
+        <w:rPr>
+          <w:rFonts w:ascii="Times New Roman" w:eastAsia="Times New Roman" w:hAnsi="Times New Roman" w:cs="Times New Roman"/>
+          <w:sz w:val="24"/>
+          <w:szCs w:val="24"/>
+          <w:lang w:val="fr-FR"/>
+        </w:rPr>
+        <w:t>.</w:t>
+      </w:r>
+      <w:r>
+        <w:rPr>
+          <w:rFonts w:ascii="Times New Roman" w:eastAsia="Times New Roman" w:hAnsi="Times New Roman" w:cs="Times New Roman"/>
+          <w:sz w:val="24"/>
+          <w:szCs w:val="24"/>
+          <w:lang w:val="fr-FR"/>
+        </w:rPr>
+        <w:t xml:space="preserve"> </w:t>
+      </w:r>
+      <w:r>
+        <w:rPr>
+          <w:rFonts w:ascii="Times New Roman" w:eastAsia="Times New Roman" w:hAnsi="Times New Roman" w:cs="Times New Roman"/>
+          <w:i/>
+          <w:sz w:val="24"/>
+          <w:szCs w:val="24"/>
+          <w:lang w:val="fr-FR"/>
+        </w:rPr>
+        <w:t>[La/les non-conformité(s)] [et/ou] [les exemptions]</w:t>
+      </w:r>
+      <w:r>
+        <w:rPr>
+          <w:rFonts w:ascii="Times New Roman" w:eastAsia="Times New Roman" w:hAnsi="Times New Roman" w:cs="Times New Roman"/>
+          <w:sz w:val="24"/>
+          <w:szCs w:val="24"/>
+          <w:lang w:val="fr-FR"/>
+        </w:rPr>
+        <w:t xml:space="preserve"> sont énumérées ci-dessous.</w:t>
+      </w:r>
+    </w:p>
+    <w:p>
+      <w:pPr>
+        <w:pStyle w:val="Heading3"/>
+        <w:rPr>
+          <w:lang w:val="fr-FR"/>
+        </w:rPr>
+      </w:pPr>
       <w:commentRangeStart w:id="4"/>
       <w:r>
         <w:rPr>
-          <w:rFonts w:ascii="Times New Roman" w:eastAsia="Times New Roman" w:hAnsi="Times New Roman" w:cs="Times New Roman"/>
-          <w:sz w:val="24"/>
-          <w:szCs w:val="24"/>
-          <w:lang w:val="fr-FR"/>
-        </w:rPr>
-        <w:t xml:space="preserve">pas en conformité </w:t>
+          <w:lang w:val="fr-FR"/>
+        </w:rPr>
+        <w:t>Fonctionnalités d’accessibilité</w:t>
       </w:r>
       <w:commentRangeEnd w:id="4"/>
-      <w:r>
-        <w:rPr>
-          <w:rStyle w:val="CommentReference"/>
-        </w:rPr>
-        <w:commentReference w:id="4"/>
-      </w:r>
-      <w:r>
-        <w:rPr>
-          <w:rFonts w:ascii="Times New Roman" w:eastAsia="Times New Roman" w:hAnsi="Times New Roman" w:cs="Times New Roman"/>
-          <w:sz w:val="24"/>
-          <w:szCs w:val="24"/>
-          <w:lang w:val="fr-FR"/>
-        </w:rPr>
-        <w:t xml:space="preserve"> </w:t>
-      </w:r>
-      <w:r>
-        <w:rPr>
-          <w:rFonts w:ascii="Times New Roman" w:eastAsia="Times New Roman" w:hAnsi="Times New Roman" w:cs="Times New Roman"/>
-          <w:sz w:val="24"/>
-          <w:szCs w:val="24"/>
-          <w:lang w:val="fr-FR"/>
-        </w:rPr>
-        <w:t>avec</w:t>
-      </w:r>
-      <w:r>
-        <w:rPr>
-          <w:rFonts w:ascii="Times New Roman" w:eastAsia="Times New Roman" w:hAnsi="Times New Roman" w:cs="Times New Roman"/>
-          <w:sz w:val="24"/>
-          <w:szCs w:val="24"/>
-          <w:lang w:val="fr-FR"/>
-        </w:rPr>
-        <w:t xml:space="preserve"> </w:t>
-      </w:r>
-      <w:r>
-        <w:rPr>
-          <w:rFonts w:ascii="Times New Roman" w:eastAsia="Times New Roman" w:hAnsi="Times New Roman" w:cs="Times New Roman"/>
-          <w:sz w:val="24"/>
-          <w:szCs w:val="24"/>
-          <w:lang w:val="fr-FR"/>
-        </w:rPr>
-        <w:t xml:space="preserve">la norme européenne </w:t>
-      </w:r>
-      <w:r>
-        <w:rPr>
-          <w:rFonts w:ascii="Times New Roman" w:eastAsia="Times New Roman" w:hAnsi="Times New Roman" w:cs="Times New Roman"/>
-          <w:sz w:val="24"/>
-          <w:szCs w:val="24"/>
-          <w:lang w:val="fr-FR"/>
-        </w:rPr>
-        <w:t>EN 301 549</w:t>
-      </w:r>
-      <w:r>
-        <w:rPr>
-          <w:rFonts w:ascii="Times New Roman" w:eastAsia="Times New Roman" w:hAnsi="Times New Roman" w:cs="Times New Roman"/>
-          <w:sz w:val="24"/>
-          <w:szCs w:val="24"/>
-          <w:lang w:val="fr-FR"/>
-        </w:rPr>
-        <w:t xml:space="preserve"> </w:t>
-      </w:r>
-      <w:r>
-        <w:rPr>
-          <w:rFonts w:ascii="Times New Roman" w:eastAsia="Times New Roman" w:hAnsi="Times New Roman" w:cs="Times New Roman"/>
-          <w:i/>
-          <w:sz w:val="24"/>
-          <w:szCs w:val="24"/>
-          <w:lang w:val="fr-FR"/>
-        </w:rPr>
-        <w:t>[ainsi que le référentiel général d’amélioration de l’accessibilité (RGAA) v4.1 qui l’implémente / ainsi que le référentiel d’évaluation de l’accessibilité des applications mobiles (RAAM) v1, qui l’implémente]</w:t>
-      </w:r>
-      <w:r>
-        <w:rPr>
-          <w:rFonts w:ascii="Times New Roman" w:eastAsia="Times New Roman" w:hAnsi="Times New Roman" w:cs="Times New Roman"/>
-          <w:sz w:val="24"/>
-          <w:szCs w:val="24"/>
-          <w:lang w:val="fr-FR"/>
-        </w:rPr>
-        <w:t>.</w:t>
-      </w:r>
-      <w:r>
-        <w:rPr>
-          <w:rFonts w:ascii="Times New Roman" w:eastAsia="Times New Roman" w:hAnsi="Times New Roman" w:cs="Times New Roman"/>
-          <w:sz w:val="24"/>
-          <w:szCs w:val="24"/>
-          <w:lang w:val="fr-FR"/>
-        </w:rPr>
-        <w:t xml:space="preserve"> </w:t>
-      </w:r>
-      <w:r>
-        <w:rPr>
-          <w:rFonts w:ascii="Times New Roman" w:eastAsia="Times New Roman" w:hAnsi="Times New Roman" w:cs="Times New Roman"/>
-          <w:i/>
-          <w:sz w:val="24"/>
-          <w:szCs w:val="24"/>
-          <w:lang w:val="fr-FR"/>
-        </w:rPr>
-        <w:t>[La/les non-conformité(s)] [et/ou] [les exemptions]</w:t>
-      </w:r>
-      <w:r>
-        <w:rPr>
-          <w:rFonts w:ascii="Times New Roman" w:eastAsia="Times New Roman" w:hAnsi="Times New Roman" w:cs="Times New Roman"/>
-          <w:sz w:val="24"/>
-          <w:szCs w:val="24"/>
-          <w:lang w:val="fr-FR"/>
-        </w:rPr>
-        <w:t xml:space="preserve"> sont énumérées ci-dessous.</w:t>
-      </w:r>
-    </w:p>
-    <w:p>
-      <w:pPr>
-        <w:rPr>
-          <w:lang w:val="fr-FR"/>
-        </w:rPr>
-      </w:pPr>
-    </w:p>
-    <w:p>
-      <w:pPr>
-        <w:pStyle w:val="Heading3"/>
-        <w:rPr>
-          <w:rFonts w:eastAsia="Times New Roman"/>
-          <w:lang w:val="fr-FR"/>
-        </w:rPr>
-      </w:pPr>
-      <w:commentRangeStart w:id="5"/>
-      <w:r>
-        <w:rPr>
-          <w:rFonts w:eastAsia="Times New Roman"/>
-          <w:lang w:val="fr-FR"/>
-        </w:rPr>
-        <w:t>Contenu non accessible</w:t>
-      </w:r>
-      <w:commentRangeEnd w:id="5"/>
       <w:r>
         <w:rPr>
           <w:rStyle w:val="CommentReference"/>
           <w:rFonts w:asciiTheme="minorHAnsi" w:eastAsiaTheme="minorHAnsi" w:hAnsiTheme="minorHAnsi" w:cstheme="minorBidi"/>
           <w:color w:val="auto"/>
         </w:rPr>
+        <w:commentReference w:id="4"/>
+      </w:r>
+    </w:p>
+    <w:p>
+      <w:pPr>
+        <w:rPr>
+          <w:rFonts w:ascii="Times New Roman" w:eastAsia="Times New Roman" w:hAnsi="Times New Roman" w:cs="Times New Roman"/>
+          <w:sz w:val="24"/>
+          <w:szCs w:val="24"/>
+          <w:lang w:val="fr-FR"/>
+        </w:rPr>
+      </w:pPr>
+      <w:r>
+        <w:rPr>
+          <w:rFonts w:ascii="Times New Roman" w:eastAsia="Times New Roman" w:hAnsi="Times New Roman" w:cs="Times New Roman"/>
+          <w:sz w:val="24"/>
+          <w:szCs w:val="24"/>
+          <w:lang w:val="fr-FR"/>
+        </w:rPr>
+        <w:t>Exemples de fonctionnalités d'accessibilité : mode contraste renforcé, agrandissement de la taille des caractères, langage simplifié, etc. Décrire les fonctionnalités d’accessibilité proposées. Expliquer comment utiliser les fonctionnalités d’accessibilité. Décrire les composants qui présentent des défauts de compatibilité avec les technologies d’assistance.</w:t>
+      </w:r>
+    </w:p>
+    <w:p>
+      <w:pPr>
+        <w:pStyle w:val="Heading3"/>
+        <w:rPr>
+          <w:rFonts w:eastAsia="Times New Roman"/>
+          <w:lang w:val="fr-FR"/>
+        </w:rPr>
+      </w:pPr>
+      <w:commentRangeStart w:id="5"/>
+      <w:r>
+        <w:rPr>
+          <w:rFonts w:eastAsia="Times New Roman"/>
+          <w:lang w:val="fr-FR"/>
+        </w:rPr>
+        <w:t>Contenu non accessible</w:t>
+      </w:r>
+      <w:commentRangeEnd w:id="5"/>
+      <w:r>
+        <w:rPr>
+          <w:rStyle w:val="CommentReference"/>
+          <w:rFonts w:asciiTheme="minorHAnsi" w:eastAsiaTheme="minorHAnsi" w:hAnsiTheme="minorHAnsi" w:cstheme="minorBidi"/>
+          <w:color w:val="auto"/>
+        </w:rPr>
         <w:commentReference w:id="5"/>
       </w:r>
     </w:p>
@@ -1127,8 +1397,19 @@
           <w:szCs w:val="24"/>
           <w:lang w:val="fr-FR"/>
         </w:rPr>
-        <w:t>Le contenu visé ci-après n'est pas accessible pour la/les raison(s) suivante(s):</w:t>
-      </w:r>
+        <w:t>Le contenu visé ci-après n'est pas accessible pour la/les raison(s) suivante(s</w:t>
+      </w:r>
+      <w:proofErr w:type="gramStart"/>
+      <w:r>
+        <w:rPr>
+          <w:rFonts w:ascii="Times New Roman" w:eastAsia="Times New Roman" w:hAnsi="Times New Roman" w:cs="Times New Roman"/>
+          <w:sz w:val="24"/>
+          <w:szCs w:val="24"/>
+          <w:lang w:val="fr-FR"/>
+        </w:rPr>
+        <w:t>):</w:t>
+      </w:r>
+      <w:proofErr w:type="gramEnd"/>
     </w:p>
     <w:p>
       <w:pPr>
@@ -1145,14 +1426,25 @@
           <w:lang w:val="fr-FR"/>
         </w:rPr>
       </w:pPr>
-      <w:r>
-        <w:rPr>
-          <w:rFonts w:ascii="Times New Roman" w:eastAsia="Times New Roman" w:hAnsi="Times New Roman" w:cs="Times New Roman"/>
-          <w:sz w:val="24"/>
-          <w:szCs w:val="24"/>
-          <w:lang w:val="fr-FR"/>
-        </w:rPr>
-        <w:t>non-conformités</w:t>
+      <w:proofErr w:type="gramStart"/>
+      <w:r>
+        <w:rPr>
+          <w:rFonts w:ascii="Times New Roman" w:eastAsia="Times New Roman" w:hAnsi="Times New Roman" w:cs="Times New Roman"/>
+          <w:sz w:val="24"/>
+          <w:szCs w:val="24"/>
+          <w:lang w:val="fr-FR"/>
+        </w:rPr>
+        <w:t>non</w:t>
+      </w:r>
+      <w:proofErr w:type="gramEnd"/>
+      <w:r>
+        <w:rPr>
+          <w:rFonts w:ascii="Times New Roman" w:eastAsia="Times New Roman" w:hAnsi="Times New Roman" w:cs="Times New Roman"/>
+          <w:sz w:val="24"/>
+          <w:szCs w:val="24"/>
+          <w:lang w:val="fr-FR"/>
+        </w:rPr>
+        <w:t>-conformités</w:t>
       </w:r>
     </w:p>
     <w:p>
@@ -1209,14 +1501,25 @@
           <w:lang w:val="fr-FR"/>
         </w:rPr>
       </w:pPr>
-      <w:r>
-        <w:rPr>
-          <w:rFonts w:ascii="Times New Roman" w:eastAsia="Times New Roman" w:hAnsi="Times New Roman" w:cs="Times New Roman"/>
-          <w:sz w:val="24"/>
-          <w:szCs w:val="24"/>
-          <w:lang w:val="fr-FR"/>
-        </w:rPr>
-        <w:t>charge disproportionnée</w:t>
+      <w:proofErr w:type="gramStart"/>
+      <w:r>
+        <w:rPr>
+          <w:rFonts w:ascii="Times New Roman" w:eastAsia="Times New Roman" w:hAnsi="Times New Roman" w:cs="Times New Roman"/>
+          <w:sz w:val="24"/>
+          <w:szCs w:val="24"/>
+          <w:lang w:val="fr-FR"/>
+        </w:rPr>
+        <w:t>charge</w:t>
+      </w:r>
+      <w:proofErr w:type="gramEnd"/>
+      <w:r>
+        <w:rPr>
+          <w:rFonts w:ascii="Times New Roman" w:eastAsia="Times New Roman" w:hAnsi="Times New Roman" w:cs="Times New Roman"/>
+          <w:sz w:val="24"/>
+          <w:szCs w:val="24"/>
+          <w:lang w:val="fr-FR"/>
+        </w:rPr>
+        <w:t xml:space="preserve"> disproportionnée</w:t>
       </w:r>
     </w:p>
     <w:p>
@@ -1265,14 +1568,25 @@
           <w:lang w:val="fr-FR"/>
         </w:rPr>
       </w:pPr>
-      <w:r>
-        <w:rPr>
-          <w:rFonts w:ascii="Times New Roman" w:eastAsia="Times New Roman" w:hAnsi="Times New Roman" w:cs="Times New Roman"/>
-          <w:sz w:val="24"/>
-          <w:szCs w:val="24"/>
-          <w:lang w:val="fr-FR"/>
-        </w:rPr>
-        <w:t>le contenu n'entre pas dans le champ d'applicat</w:t>
+      <w:proofErr w:type="gramStart"/>
+      <w:r>
+        <w:rPr>
+          <w:rFonts w:ascii="Times New Roman" w:eastAsia="Times New Roman" w:hAnsi="Times New Roman" w:cs="Times New Roman"/>
+          <w:sz w:val="24"/>
+          <w:szCs w:val="24"/>
+          <w:lang w:val="fr-FR"/>
+        </w:rPr>
+        <w:t>le</w:t>
+      </w:r>
+      <w:proofErr w:type="gramEnd"/>
+      <w:r>
+        <w:rPr>
+          <w:rFonts w:ascii="Times New Roman" w:eastAsia="Times New Roman" w:hAnsi="Times New Roman" w:cs="Times New Roman"/>
+          <w:sz w:val="24"/>
+          <w:szCs w:val="24"/>
+          <w:lang w:val="fr-FR"/>
+        </w:rPr>
+        <w:t xml:space="preserve"> contenu n'entre pas dans le champ d'applicat</w:t>
       </w:r>
       <w:r>
         <w:rPr>
@@ -1468,7 +1782,27 @@
           <w:szCs w:val="24"/>
           <w:lang w:val="fr-FR"/>
         </w:rPr>
-        <w:t xml:space="preserve"> une évaluation effective de la conformité </w:t>
+        <w:t xml:space="preserve"> une évaluation effective </w:t>
+      </w:r>
+      <w:proofErr w:type="gramStart"/>
+      <w:r>
+        <w:rPr>
+          <w:rFonts w:ascii="Times New Roman" w:eastAsia="Times New Roman" w:hAnsi="Times New Roman" w:cs="Times New Roman"/>
+          <w:sz w:val="24"/>
+          <w:szCs w:val="24"/>
+          <w:lang w:val="fr-FR"/>
+        </w:rPr>
+        <w:t>de</w:t>
+      </w:r>
+      <w:proofErr w:type="gramEnd"/>
+      <w:r>
+        <w:rPr>
+          <w:rFonts w:ascii="Times New Roman" w:eastAsia="Times New Roman" w:hAnsi="Times New Roman" w:cs="Times New Roman"/>
+          <w:sz w:val="24"/>
+          <w:szCs w:val="24"/>
+          <w:lang w:val="fr-FR"/>
+        </w:rPr>
+        <w:t xml:space="preserve"> la conformité </w:t>
       </w:r>
       <w:r>
         <w:rPr>
@@ -1529,35 +1863,47 @@
         </w:rPr>
         <w:t>[</w:t>
       </w:r>
-      <w:r>
-        <w:rPr>
-          <w:rFonts w:ascii="Times New Roman" w:eastAsia="Times New Roman" w:hAnsi="Times New Roman" w:cs="Times New Roman"/>
-          <w:i/>
-          <w:sz w:val="24"/>
-          <w:szCs w:val="24"/>
-          <w:lang w:val="fr-FR"/>
-        </w:rPr>
-        <w:t>RGAA</w:t>
-      </w:r>
-      <w:r>
-        <w:rPr>
-          <w:rFonts w:ascii="Times New Roman" w:eastAsia="Times New Roman" w:hAnsi="Times New Roman" w:cs="Times New Roman"/>
-          <w:i/>
-          <w:sz w:val="24"/>
-          <w:szCs w:val="24"/>
-          <w:lang w:val="fr-FR"/>
-        </w:rPr>
-        <w:t xml:space="preserve"> 4</w:t>
-      </w:r>
-      <w:r>
-        <w:rPr>
-          <w:rFonts w:ascii="Times New Roman" w:eastAsia="Times New Roman" w:hAnsi="Times New Roman" w:cs="Times New Roman"/>
-          <w:i/>
-          <w:sz w:val="24"/>
-          <w:szCs w:val="24"/>
-          <w:lang w:val="fr-FR"/>
-        </w:rPr>
-        <w:t>.1 / RAAM 1]</w:t>
+      <w:proofErr w:type="spellStart"/>
+      <w:r>
+        <w:rPr>
+          <w:rFonts w:ascii="Times New Roman" w:eastAsia="Times New Roman" w:hAnsi="Times New Roman" w:cs="Times New Roman"/>
+          <w:i/>
+          <w:sz w:val="24"/>
+          <w:szCs w:val="24"/>
+          <w:lang w:val="fr-FR"/>
+        </w:rPr>
+        <w:t>R</w:t>
+      </w:r>
+      <w:r>
+        <w:rPr>
+          <w:rFonts w:ascii="Times New Roman" w:eastAsia="Times New Roman" w:hAnsi="Times New Roman" w:cs="Times New Roman"/>
+          <w:i/>
+          <w:sz w:val="24"/>
+          <w:szCs w:val="24"/>
+          <w:lang w:val="fr-FR"/>
+        </w:rPr>
+        <w:t>AWeb</w:t>
+      </w:r>
+      <w:proofErr w:type="spellEnd"/>
+      <w:r>
+        <w:rPr>
+          <w:rFonts w:ascii="Times New Roman" w:eastAsia="Times New Roman" w:hAnsi="Times New Roman" w:cs="Times New Roman"/>
+          <w:i/>
+          <w:sz w:val="24"/>
+          <w:szCs w:val="24"/>
+          <w:lang w:val="fr-FR"/>
+        </w:rPr>
+        <w:t xml:space="preserve"> </w:t>
+      </w:r>
+      <w:r>
+        <w:rPr>
+          <w:rFonts w:ascii="Times New Roman" w:eastAsia="Times New Roman" w:hAnsi="Times New Roman" w:cs="Times New Roman"/>
+          <w:i/>
+          <w:sz w:val="24"/>
+          <w:szCs w:val="24"/>
+          <w:lang w:val="fr-FR"/>
+        </w:rPr>
+        <w:t>1 / RAAM 1]</w:t>
       </w:r>
       <w:r>
         <w:rPr>
@@ -1609,14 +1955,25 @@
         </w:rPr>
       </w:pPr>
       <w:commentRangeStart w:id="8"/>
-      <w:r>
-        <w:rPr>
-          <w:rFonts w:ascii="Times New Roman" w:eastAsia="Times New Roman" w:hAnsi="Times New Roman" w:cs="Times New Roman"/>
-          <w:sz w:val="24"/>
-          <w:szCs w:val="24"/>
-          <w:lang w:val="fr-FR"/>
-        </w:rPr>
-        <w:t xml:space="preserve">une auto-évaluation réalisée par </w:t>
+      <w:proofErr w:type="gramStart"/>
+      <w:r>
+        <w:rPr>
+          <w:rFonts w:ascii="Times New Roman" w:eastAsia="Times New Roman" w:hAnsi="Times New Roman" w:cs="Times New Roman"/>
+          <w:sz w:val="24"/>
+          <w:szCs w:val="24"/>
+          <w:lang w:val="fr-FR"/>
+        </w:rPr>
+        <w:t>une</w:t>
+      </w:r>
+      <w:proofErr w:type="gramEnd"/>
+      <w:r>
+        <w:rPr>
+          <w:rFonts w:ascii="Times New Roman" w:eastAsia="Times New Roman" w:hAnsi="Times New Roman" w:cs="Times New Roman"/>
+          <w:sz w:val="24"/>
+          <w:szCs w:val="24"/>
+          <w:lang w:val="fr-FR"/>
+        </w:rPr>
+        <w:t xml:space="preserve"> auto-évaluation réalisée par </w:t>
       </w:r>
       <w:r>
         <w:rPr>
@@ -1644,6 +2001,7 @@
           <w:lang w:val="fr-FR"/>
         </w:rPr>
       </w:pPr>
+      <w:proofErr w:type="gramStart"/>
       <w:r>
         <w:rPr>
           <w:rFonts w:ascii="Times New Roman" w:hAnsi="Times New Roman" w:cs="Times New Roman"/>
@@ -1651,7 +2009,17 @@
           <w:szCs w:val="24"/>
           <w:lang w:val="fr-FR"/>
         </w:rPr>
-        <w:t xml:space="preserve">une évaluation réalisée par un tiers : </w:t>
+        <w:t>une</w:t>
+      </w:r>
+      <w:proofErr w:type="gramEnd"/>
+      <w:r>
+        <w:rPr>
+          <w:rFonts w:ascii="Times New Roman" w:hAnsi="Times New Roman" w:cs="Times New Roman"/>
+          <w:sz w:val="24"/>
+          <w:szCs w:val="24"/>
+          <w:lang w:val="fr-FR"/>
+        </w:rPr>
+        <w:t xml:space="preserve"> évaluation réalisée par un tiers : </w:t>
       </w:r>
       <w:r>
         <w:rPr>
@@ -1882,7 +2250,25 @@
           <w:lang w:val="fr-FR"/>
         </w:rPr>
         <w:tab/>
-        <w:t xml:space="preserve">par écrit dans un document ou email ; </w:t>
+        <w:t xml:space="preserve">par écrit dans un document ou </w:t>
+      </w:r>
+      <w:proofErr w:type="gramStart"/>
+      <w:r>
+        <w:rPr>
+          <w:rFonts w:ascii="Times New Roman" w:eastAsia="Times New Roman" w:hAnsi="Times New Roman" w:cs="Times New Roman"/>
+          <w:color w:val="auto"/>
+          <w:lang w:val="fr-FR"/>
+        </w:rPr>
+        <w:t>email</w:t>
+      </w:r>
+      <w:proofErr w:type="gramEnd"/>
+      <w:r>
+        <w:rPr>
+          <w:rFonts w:ascii="Times New Roman" w:eastAsia="Times New Roman" w:hAnsi="Times New Roman" w:cs="Times New Roman"/>
+          <w:color w:val="auto"/>
+          <w:lang w:val="fr-FR"/>
+        </w:rPr>
+        <w:t xml:space="preserve"> ; </w:t>
       </w:r>
     </w:p>
     <w:p>
@@ -1964,7 +2350,7 @@
         </w:rPr>
         <w:t xml:space="preserve">ous avez également la possibilité d’en informer le </w:t>
       </w:r>
-      <w:hyperlink r:id="rId13" w:history="1">
+      <w:hyperlink r:id="rId15" w:history="1">
         <w:r>
           <w:rPr>
             <w:rStyle w:val="Hyperlink"/>
@@ -1994,7 +2380,7 @@
         </w:rPr>
         <w:t xml:space="preserve"> via son </w:t>
       </w:r>
-      <w:hyperlink r:id="rId14" w:history="1">
+      <w:hyperlink r:id="rId16" w:history="1">
         <w:r>
           <w:rPr>
             <w:rStyle w:val="Hyperlink"/>
@@ -2024,7 +2410,7 @@
         </w:rPr>
         <w:t>ou l’</w:t>
       </w:r>
-      <w:hyperlink r:id="rId15" w:history="1">
+      <w:hyperlink r:id="rId17" w:history="1">
         <w:r>
           <w:rPr>
             <w:rStyle w:val="Hyperlink"/>
@@ -2075,7 +2461,7 @@
         </w:rPr>
         <w:t xml:space="preserve"> </w:t>
       </w:r>
-      <w:hyperlink r:id="rId16" w:history="1">
+      <w:hyperlink r:id="rId18" w:history="1">
         <w:r>
           <w:rPr>
             <w:rStyle w:val="Hyperlink"/>
@@ -2126,7 +2512,7 @@
         </w:rPr>
         <w:t xml:space="preserve">sous licence </w:t>
       </w:r>
-      <w:hyperlink r:id="rId17" w:history="1">
+      <w:hyperlink r:id="rId19" w:history="1">
         <w:r>
           <w:rPr>
             <w:rStyle w:val="Hyperlink"/>
@@ -2166,8 +2552,8 @@
 </file>
 
 <file path=word/comments.xml><?xml version="1.0" encoding="utf-8"?>
-<w:comments xmlns:wpc="http://schemas.microsoft.com/office/word/2010/wordprocessingCanvas" xmlns:cx="http://schemas.microsoft.com/office/drawing/2014/chartex" xmlns:cx1="http://schemas.microsoft.com/office/drawing/2015/9/8/chartex" xmlns:mc="http://schemas.openxmlformats.org/markup-compatibility/2006" xmlns:o="urn:schemas-microsoft-com:office:office" xmlns:r="http://schemas.openxmlformats.org/officeDocument/2006/relationships" xmlns:m="http://schemas.openxmlformats.org/officeDocument/2006/math" xmlns:v="urn:schemas-microsoft-com:vml" xmlns:wp14="http://schemas.microsoft.com/office/word/2010/wordprocessingDrawing" xmlns:wp="http://schemas.openxmlformats.org/drawingml/2006/wordprocessingDrawing" xmlns:w10="urn:schemas-microsoft-com:office:word" xmlns:w="http://schemas.openxmlformats.org/wordprocessingml/2006/main" xmlns:w14="http://schemas.microsoft.com/office/word/2010/wordml" xmlns:w15="http://schemas.microsoft.com/office/word/2012/wordml" xmlns:w16se="http://schemas.microsoft.com/office/word/2015/wordml/symex" xmlns:wpg="http://schemas.microsoft.com/office/word/2010/wordprocessingGroup" xmlns:wpi="http://schemas.microsoft.com/office/word/2010/wordprocessingInk" xmlns:wne="http://schemas.microsoft.com/office/word/2006/wordml" xmlns:wps="http://schemas.microsoft.com/office/word/2010/wordprocessingShape" mc:Ignorable="w14 w15 w16se wp14">
-  <w:comment w:id="1" w:author="SIP" w:date="2020-05-05T09:32:00Z" w:initials="AV">
+<w:comments xmlns:wpc="http://schemas.microsoft.com/office/word/2010/wordprocessingCanvas" xmlns:cx="http://schemas.microsoft.com/office/drawing/2014/chartex" xmlns:cx1="http://schemas.microsoft.com/office/drawing/2015/9/8/chartex" xmlns:cx2="http://schemas.microsoft.com/office/drawing/2015/10/21/chartex" xmlns:cx3="http://schemas.microsoft.com/office/drawing/2016/5/9/chartex" xmlns:cx4="http://schemas.microsoft.com/office/drawing/2016/5/10/chartex" xmlns:cx5="http://schemas.microsoft.com/office/drawing/2016/5/11/chartex" xmlns:cx6="http://schemas.microsoft.com/office/drawing/2016/5/12/chartex" xmlns:cx7="http://schemas.microsoft.com/office/drawing/2016/5/13/chartex" xmlns:cx8="http://schemas.microsoft.com/office/drawing/2016/5/14/chartex" xmlns:mc="http://schemas.openxmlformats.org/markup-compatibility/2006" xmlns:aink="http://schemas.microsoft.com/office/drawing/2016/ink" xmlns:am3d="http://schemas.microsoft.com/office/drawing/2017/model3d" xmlns:o="urn:schemas-microsoft-com:office:office" xmlns:oel="http://schemas.microsoft.com/office/2019/extlst" xmlns:r="http://schemas.openxmlformats.org/officeDocument/2006/relationships" xmlns:m="http://schemas.openxmlformats.org/officeDocument/2006/math" xmlns:v="urn:schemas-microsoft-com:vml" xmlns:wp14="http://schemas.microsoft.com/office/word/2010/wordprocessingDrawing" xmlns:wp="http://schemas.openxmlformats.org/drawingml/2006/wordprocessingDrawing" xmlns:w10="urn:schemas-microsoft-com:office:word" xmlns:w="http://schemas.openxmlformats.org/wordprocessingml/2006/main" xmlns:w14="http://schemas.microsoft.com/office/word/2010/wordml" xmlns:w15="http://schemas.microsoft.com/office/word/2012/wordml" xmlns:w16cex="http://schemas.microsoft.com/office/word/2018/wordml/cex" xmlns:w16cid="http://schemas.microsoft.com/office/word/2016/wordml/cid" xmlns:w16="http://schemas.microsoft.com/office/word/2018/wordml" xmlns:w16sdtdh="http://schemas.microsoft.com/office/word/2020/wordml/sdtdatahash" xmlns:w16se="http://schemas.microsoft.com/office/word/2015/wordml/symex" xmlns:wpg="http://schemas.microsoft.com/office/word/2010/wordprocessingGroup" xmlns:wpi="http://schemas.microsoft.com/office/word/2010/wordprocessingInk" xmlns:wne="http://schemas.microsoft.com/office/word/2006/wordml" xmlns:wps="http://schemas.microsoft.com/office/word/2010/wordprocessingShape" mc:Ignorable="w14 w15 w16se w16cid w16 w16cex w16sdtdh wp14">
+  <w:comment w:id="0" w:author="SIP" w:date="2020-05-05T09:32:00Z" w:initials="AV">
     <w:p>
       <w:pPr>
         <w:pStyle w:val="CommentText"/>
@@ -2191,7 +2577,7 @@
       </w:r>
     </w:p>
   </w:comment>
-  <w:comment w:id="2" w:author="SIP" w:date="2020-05-05T09:37:00Z" w:initials="AV">
+  <w:comment w:id="1" w:author="SIP" w:date="2020-05-05T09:37:00Z" w:initials="AV">
     <w:p>
       <w:pPr>
         <w:pStyle w:val="CommentText"/>
@@ -2215,7 +2601,7 @@
       </w:r>
     </w:p>
   </w:comment>
-  <w:comment w:id="3" w:author="SIP" w:date="2020-05-05T09:47:00Z" w:initials="AV">
+  <w:comment w:id="2" w:author="SIP" w:date="2020-05-05T09:47:00Z" w:initials="AV">
     <w:p>
       <w:pPr>
         <w:pStyle w:val="CommentText"/>
@@ -2261,7 +2647,7 @@
       </w:r>
     </w:p>
   </w:comment>
-  <w:comment w:id="4" w:author="SIP" w:date="2020-05-05T09:49:00Z" w:initials="AV">
+  <w:comment w:id="3" w:author="SIP" w:date="2020-05-05T09:49:00Z" w:initials="AV">
     <w:p>
       <w:pPr>
         <w:pStyle w:val="CommentText"/>
@@ -2282,6 +2668,22 @@
           <w:lang w:val="fr-FR"/>
         </w:rPr>
         <w:t>Sélectionner c) si la plupart des exigences de la norme ou des spécifications techniques ne sont pas remplies.</w:t>
+      </w:r>
+    </w:p>
+  </w:comment>
+  <w:comment w:id="4" w:author="SIP" w:date="2024-02-12T10:27:00Z" w:initials="AV">
+    <w:p>
+      <w:pPr>
+        <w:pStyle w:val="CommentText"/>
+      </w:pPr>
+      <w:r>
+        <w:rPr>
+          <w:rStyle w:val="CommentReference"/>
+        </w:rPr>
+        <w:annotationRef/>
+      </w:r>
+      <w:r>
+        <w:t>Cette partie peut être supprimée si elle est sans objet</w:t>
       </w:r>
     </w:p>
   </w:comment>
@@ -2431,11 +2833,12 @@
 </file>
 
 <file path=word/commentsExtended.xml><?xml version="1.0" encoding="utf-8"?>
-<w15:commentsEx xmlns:wpc="http://schemas.microsoft.com/office/word/2010/wordprocessingCanvas" xmlns:cx="http://schemas.microsoft.com/office/drawing/2014/chartex" xmlns:cx1="http://schemas.microsoft.com/office/drawing/2015/9/8/chartex" xmlns:mc="http://schemas.openxmlformats.org/markup-compatibility/2006" xmlns:o="urn:schemas-microsoft-com:office:office" xmlns:r="http://schemas.openxmlformats.org/officeDocument/2006/relationships" xmlns:m="http://schemas.openxmlformats.org/officeDocument/2006/math" xmlns:v="urn:schemas-microsoft-com:vml" xmlns:wp14="http://schemas.microsoft.com/office/word/2010/wordprocessingDrawing" xmlns:wp="http://schemas.openxmlformats.org/drawingml/2006/wordprocessingDrawing" xmlns:w10="urn:schemas-microsoft-com:office:word" xmlns:w="http://schemas.openxmlformats.org/wordprocessingml/2006/main" xmlns:w14="http://schemas.microsoft.com/office/word/2010/wordml" xmlns:w15="http://schemas.microsoft.com/office/word/2012/wordml" xmlns:w16se="http://schemas.microsoft.com/office/word/2015/wordml/symex" xmlns:wpg="http://schemas.microsoft.com/office/word/2010/wordprocessingGroup" xmlns:wpi="http://schemas.microsoft.com/office/word/2010/wordprocessingInk" xmlns:wne="http://schemas.microsoft.com/office/word/2006/wordml" xmlns:wps="http://schemas.microsoft.com/office/word/2010/wordprocessingShape" mc:Ignorable="w14 w15 w16se wp14">
+<w15:commentsEx xmlns:wpc="http://schemas.microsoft.com/office/word/2010/wordprocessingCanvas" xmlns:cx="http://schemas.microsoft.com/office/drawing/2014/chartex" xmlns:cx1="http://schemas.microsoft.com/office/drawing/2015/9/8/chartex" xmlns:cx2="http://schemas.microsoft.com/office/drawing/2015/10/21/chartex" xmlns:cx3="http://schemas.microsoft.com/office/drawing/2016/5/9/chartex" xmlns:cx4="http://schemas.microsoft.com/office/drawing/2016/5/10/chartex" xmlns:cx5="http://schemas.microsoft.com/office/drawing/2016/5/11/chartex" xmlns:cx6="http://schemas.microsoft.com/office/drawing/2016/5/12/chartex" xmlns:cx7="http://schemas.microsoft.com/office/drawing/2016/5/13/chartex" xmlns:cx8="http://schemas.microsoft.com/office/drawing/2016/5/14/chartex" xmlns:mc="http://schemas.openxmlformats.org/markup-compatibility/2006" xmlns:aink="http://schemas.microsoft.com/office/drawing/2016/ink" xmlns:am3d="http://schemas.microsoft.com/office/drawing/2017/model3d" xmlns:o="urn:schemas-microsoft-com:office:office" xmlns:oel="http://schemas.microsoft.com/office/2019/extlst" xmlns:r="http://schemas.openxmlformats.org/officeDocument/2006/relationships" xmlns:m="http://schemas.openxmlformats.org/officeDocument/2006/math" xmlns:v="urn:schemas-microsoft-com:vml" xmlns:wp14="http://schemas.microsoft.com/office/word/2010/wordprocessingDrawing" xmlns:wp="http://schemas.openxmlformats.org/drawingml/2006/wordprocessingDrawing" xmlns:w10="urn:schemas-microsoft-com:office:word" xmlns:w="http://schemas.openxmlformats.org/wordprocessingml/2006/main" xmlns:w14="http://schemas.microsoft.com/office/word/2010/wordml" xmlns:w15="http://schemas.microsoft.com/office/word/2012/wordml" xmlns:w16cex="http://schemas.microsoft.com/office/word/2018/wordml/cex" xmlns:w16cid="http://schemas.microsoft.com/office/word/2016/wordml/cid" xmlns:w16="http://schemas.microsoft.com/office/word/2018/wordml" xmlns:w16sdtdh="http://schemas.microsoft.com/office/word/2020/wordml/sdtdatahash" xmlns:w16se="http://schemas.microsoft.com/office/word/2015/wordml/symex" xmlns:wpg="http://schemas.microsoft.com/office/word/2010/wordprocessingGroup" xmlns:wpi="http://schemas.microsoft.com/office/word/2010/wordprocessingInk" xmlns:wne="http://schemas.microsoft.com/office/word/2006/wordml" xmlns:wps="http://schemas.microsoft.com/office/word/2010/wordprocessingShape" mc:Ignorable="w14 w15 w16se w16cid w16 w16cex w16sdtdh wp14">
   <w15:commentEx w15:paraId="6069E35C" w15:done="0"/>
   <w15:commentEx w15:paraId="59442307" w15:done="0"/>
   <w15:commentEx w15:paraId="00DC07B1" w15:done="0"/>
   <w15:commentEx w15:paraId="20E12293" w15:done="0"/>
+  <w15:commentEx w15:paraId="4FAE152E" w15:done="0"/>
   <w15:commentEx w15:paraId="03D41703" w15:done="0"/>
   <w15:commentEx w15:paraId="7A838828" w15:done="0"/>
   <w15:commentEx w15:paraId="2C273A14" w15:done="0"/>
@@ -2444,13 +2847,19 @@
 </w15:commentsEx>
 </file>
 
+<file path=word/commentsExtensible.xml><?xml version="1.0" encoding="utf-8"?>
+<w16cex:commentsExtensible xmlns:wpc="http://schemas.microsoft.com/office/word/2010/wordprocessingCanvas" xmlns:cx="http://schemas.microsoft.com/office/drawing/2014/chartex" xmlns:cx1="http://schemas.microsoft.com/office/drawing/2015/9/8/chartex" xmlns:cx2="http://schemas.microsoft.com/office/drawing/2015/10/21/chartex" xmlns:cx3="http://schemas.microsoft.com/office/drawing/2016/5/9/chartex" xmlns:cx4="http://schemas.microsoft.com/office/drawing/2016/5/10/chartex" xmlns:cx5="http://schemas.microsoft.com/office/drawing/2016/5/11/chartex" xmlns:cx6="http://schemas.microsoft.com/office/drawing/2016/5/12/chartex" xmlns:cx7="http://schemas.microsoft.com/office/drawing/2016/5/13/chartex" xmlns:cx8="http://schemas.microsoft.com/office/drawing/2016/5/14/chartex" xmlns:mc="http://schemas.openxmlformats.org/markup-compatibility/2006" xmlns:aink="http://schemas.microsoft.com/office/drawing/2016/ink" xmlns:am3d="http://schemas.microsoft.com/office/drawing/2017/model3d" xmlns:o="urn:schemas-microsoft-com:office:office" xmlns:oel="http://schemas.microsoft.com/office/2019/extlst" xmlns:r="http://schemas.openxmlformats.org/officeDocument/2006/relationships" xmlns:m="http://schemas.openxmlformats.org/officeDocument/2006/math" xmlns:v="urn:schemas-microsoft-com:vml" xmlns:wp14="http://schemas.microsoft.com/office/word/2010/wordprocessingDrawing" xmlns:wp="http://schemas.openxmlformats.org/drawingml/2006/wordprocessingDrawing" xmlns:w10="urn:schemas-microsoft-com:office:word" xmlns:w="http://schemas.openxmlformats.org/wordprocessingml/2006/main" xmlns:w14="http://schemas.microsoft.com/office/word/2010/wordml" xmlns:w15="http://schemas.microsoft.com/office/word/2012/wordml" xmlns:w16cex="http://schemas.microsoft.com/office/word/2018/wordml/cex" xmlns:w16cid="http://schemas.microsoft.com/office/word/2016/wordml/cid" xmlns:w16="http://schemas.microsoft.com/office/word/2018/wordml" xmlns:w16sdtdh="http://schemas.microsoft.com/office/word/2020/wordml/sdtdatahash" xmlns:w16se="http://schemas.microsoft.com/office/word/2015/wordml/symex" xmlns:wpg="http://schemas.microsoft.com/office/word/2010/wordprocessingGroup" xmlns:wpi="http://schemas.microsoft.com/office/word/2010/wordprocessingInk" xmlns:wne="http://schemas.microsoft.com/office/word/2006/wordml" xmlns:wps="http://schemas.microsoft.com/office/word/2010/wordprocessingShape" mc:Ignorable="w14 w15 w16se w16cid w16 w16cex w16sdtdh wp14">
+  <w16cex:commentExtensible w16cex:durableId="297470FC" w16cex:dateUtc="2024-02-12T09:27:00Z"/>
+</w16cex:commentsExtensible>
+</file>
+
 <file path=word/commentsIds.xml><?xml version="1.0" encoding="utf-8"?>
-<w16cid:commentsIds xmlns:wpc="http://schemas.microsoft.com/office/word/2010/wordprocessingCanvas" xmlns:cx="http://schemas.microsoft.com/office/drawing/2014/chartex" xmlns:cx1="http://schemas.microsoft.com/office/drawing/2015/9/8/chartex" xmlns:cx2="http://schemas.microsoft.com/office/drawing/2015/10/21/chartex" xmlns:cx3="http://schemas.microsoft.com/office/drawing/2016/5/9/chartex" xmlns:cx4="http://schemas.microsoft.com/office/drawing/2016/5/10/chartex" xmlns:cx5="http://schemas.microsoft.com/office/drawing/2016/5/11/chartex" xmlns:cx6="http://schemas.microsoft.com/office/drawing/2016/5/12/chartex" xmlns:cx7="http://schemas.microsoft.com/office/drawing/2016/5/13/chartex" xmlns:cx8="http://schemas.microsoft.com/office/drawing/2016/5/14/chartex" xmlns:mc="http://schemas.openxmlformats.org/markup-compatibility/2006" xmlns:aink="http://schemas.microsoft.com/office/drawing/2016/ink" xmlns:am3d="http://schemas.microsoft.com/office/drawing/2017/model3d" xmlns:o="urn:schemas-microsoft-com:office:office" xmlns:r="http://schemas.openxmlformats.org/officeDocument/2006/relationships" xmlns:m="http://schemas.openxmlformats.org/officeDocument/2006/math" xmlns:v="urn:schemas-microsoft-com:vml" xmlns:wp14="http://schemas.microsoft.com/office/word/2010/wordprocessingDrawing" xmlns:wp="http://schemas.openxmlformats.org/drawingml/2006/wordprocessingDrawing" xmlns:w10="urn:schemas-microsoft-com:office:word" xmlns:w="http://schemas.openxmlformats.org/wordprocessingml/2006/main" xmlns:w14="http://schemas.microsoft.com/office/word/2010/wordml" xmlns:w15="http://schemas.microsoft.com/office/word/2012/wordml" xmlns:w16cex="http://schemas.microsoft.com/office/word/2018/wordml/cex" xmlns:w16cid="http://schemas.microsoft.com/office/word/2016/wordml/cid" xmlns:w16="http://schemas.microsoft.com/office/word/2018/wordml" xmlns:w16se="http://schemas.microsoft.com/office/word/2015/wordml/symex" xmlns:wpg="http://schemas.microsoft.com/office/word/2010/wordprocessingGroup" xmlns:wpi="http://schemas.microsoft.com/office/word/2010/wordprocessingInk" xmlns:wne="http://schemas.microsoft.com/office/word/2006/wordml" xmlns:wps="http://schemas.microsoft.com/office/word/2010/wordprocessingShape" mc:Ignorable="w14 w15 w16se w16cid w16 w16cex wp14">
-  <w16cid:commentId w16cid:paraId="0FE1B1AD" w16cid:durableId="22E79F0E"/>
+<w16cid:commentsIds xmlns:wpc="http://schemas.microsoft.com/office/word/2010/wordprocessingCanvas" xmlns:cx="http://schemas.microsoft.com/office/drawing/2014/chartex" xmlns:cx1="http://schemas.microsoft.com/office/drawing/2015/9/8/chartex" xmlns:cx2="http://schemas.microsoft.com/office/drawing/2015/10/21/chartex" xmlns:cx3="http://schemas.microsoft.com/office/drawing/2016/5/9/chartex" xmlns:cx4="http://schemas.microsoft.com/office/drawing/2016/5/10/chartex" xmlns:cx5="http://schemas.microsoft.com/office/drawing/2016/5/11/chartex" xmlns:cx6="http://schemas.microsoft.com/office/drawing/2016/5/12/chartex" xmlns:cx7="http://schemas.microsoft.com/office/drawing/2016/5/13/chartex" xmlns:cx8="http://schemas.microsoft.com/office/drawing/2016/5/14/chartex" xmlns:mc="http://schemas.openxmlformats.org/markup-compatibility/2006" xmlns:aink="http://schemas.microsoft.com/office/drawing/2016/ink" xmlns:am3d="http://schemas.microsoft.com/office/drawing/2017/model3d" xmlns:o="urn:schemas-microsoft-com:office:office" xmlns:oel="http://schemas.microsoft.com/office/2019/extlst" xmlns:r="http://schemas.openxmlformats.org/officeDocument/2006/relationships" xmlns:m="http://schemas.openxmlformats.org/officeDocument/2006/math" xmlns:v="urn:schemas-microsoft-com:vml" xmlns:wp14="http://schemas.microsoft.com/office/word/2010/wordprocessingDrawing" xmlns:wp="http://schemas.openxmlformats.org/drawingml/2006/wordprocessingDrawing" xmlns:w10="urn:schemas-microsoft-com:office:word" xmlns:w="http://schemas.openxmlformats.org/wordprocessingml/2006/main" xmlns:w14="http://schemas.microsoft.com/office/word/2010/wordml" xmlns:w15="http://schemas.microsoft.com/office/word/2012/wordml" xmlns:w16cex="http://schemas.microsoft.com/office/word/2018/wordml/cex" xmlns:w16cid="http://schemas.microsoft.com/office/word/2016/wordml/cid" xmlns:w16="http://schemas.microsoft.com/office/word/2018/wordml" xmlns:w16sdtdh="http://schemas.microsoft.com/office/word/2020/wordml/sdtdatahash" xmlns:w16se="http://schemas.microsoft.com/office/word/2015/wordml/symex" xmlns:wpg="http://schemas.microsoft.com/office/word/2010/wordprocessingGroup" xmlns:wpi="http://schemas.microsoft.com/office/word/2010/wordprocessingInk" xmlns:wne="http://schemas.microsoft.com/office/word/2006/wordml" xmlns:wps="http://schemas.microsoft.com/office/word/2010/wordprocessingShape" mc:Ignorable="w14 w15 w16se w16cid w16 w16cex w16sdtdh wp14">
   <w16cid:commentId w16cid:paraId="6069E35C" w16cid:durableId="22E79F0F"/>
   <w16cid:commentId w16cid:paraId="59442307" w16cid:durableId="22E79F10"/>
   <w16cid:commentId w16cid:paraId="00DC07B1" w16cid:durableId="22E79F11"/>
   <w16cid:commentId w16cid:paraId="20E12293" w16cid:durableId="22E79F12"/>
+  <w16cid:commentId w16cid:paraId="4FAE152E" w16cid:durableId="297470FC"/>
   <w16cid:commentId w16cid:paraId="03D41703" w16cid:durableId="22E79F13"/>
   <w16cid:commentId w16cid:paraId="7A838828" w16cid:durableId="22E79F14"/>
   <w16cid:commentId w16cid:paraId="2C273A14" w16cid:durableId="22E79F15"/>
@@ -2460,7 +2869,7 @@
 </file>
 
 <file path=word/endnotes.xml><?xml version="1.0" encoding="utf-8"?>
-<w:endnotes xmlns:wpc="http://schemas.microsoft.com/office/word/2010/wordprocessingCanvas" xmlns:cx="http://schemas.microsoft.com/office/drawing/2014/chartex" xmlns:cx1="http://schemas.microsoft.com/office/drawing/2015/9/8/chartex" xmlns:mc="http://schemas.openxmlformats.org/markup-compatibility/2006" xmlns:o="urn:schemas-microsoft-com:office:office" xmlns:r="http://schemas.openxmlformats.org/officeDocument/2006/relationships" xmlns:m="http://schemas.openxmlformats.org/officeDocument/2006/math" xmlns:v="urn:schemas-microsoft-com:vml" xmlns:wp14="http://schemas.microsoft.com/office/word/2010/wordprocessingDrawing" xmlns:wp="http://schemas.openxmlformats.org/drawingml/2006/wordprocessingDrawing" xmlns:w10="urn:schemas-microsoft-com:office:word" xmlns:w="http://schemas.openxmlformats.org/wordprocessingml/2006/main" xmlns:w14="http://schemas.microsoft.com/office/word/2010/wordml" xmlns:w15="http://schemas.microsoft.com/office/word/2012/wordml" xmlns:w16se="http://schemas.microsoft.com/office/word/2015/wordml/symex" xmlns:wpg="http://schemas.microsoft.com/office/word/2010/wordprocessingGroup" xmlns:wpi="http://schemas.microsoft.com/office/word/2010/wordprocessingInk" xmlns:wne="http://schemas.microsoft.com/office/word/2006/wordml" xmlns:wps="http://schemas.microsoft.com/office/word/2010/wordprocessingShape" mc:Ignorable="w14 w15 w16se wp14">
+<w:endnotes xmlns:wpc="http://schemas.microsoft.com/office/word/2010/wordprocessingCanvas" xmlns:cx="http://schemas.microsoft.com/office/drawing/2014/chartex" xmlns:cx1="http://schemas.microsoft.com/office/drawing/2015/9/8/chartex" xmlns:cx2="http://schemas.microsoft.com/office/drawing/2015/10/21/chartex" xmlns:cx3="http://schemas.microsoft.com/office/drawing/2016/5/9/chartex" xmlns:cx4="http://schemas.microsoft.com/office/drawing/2016/5/10/chartex" xmlns:cx5="http://schemas.microsoft.com/office/drawing/2016/5/11/chartex" xmlns:cx6="http://schemas.microsoft.com/office/drawing/2016/5/12/chartex" xmlns:cx7="http://schemas.microsoft.com/office/drawing/2016/5/13/chartex" xmlns:cx8="http://schemas.microsoft.com/office/drawing/2016/5/14/chartex" xmlns:mc="http://schemas.openxmlformats.org/markup-compatibility/2006" xmlns:aink="http://schemas.microsoft.com/office/drawing/2016/ink" xmlns:am3d="http://schemas.microsoft.com/office/drawing/2017/model3d" xmlns:o="urn:schemas-microsoft-com:office:office" xmlns:oel="http://schemas.microsoft.com/office/2019/extlst" xmlns:r="http://schemas.openxmlformats.org/officeDocument/2006/relationships" xmlns:m="http://schemas.openxmlformats.org/officeDocument/2006/math" xmlns:v="urn:schemas-microsoft-com:vml" xmlns:wp14="http://schemas.microsoft.com/office/word/2010/wordprocessingDrawing" xmlns:wp="http://schemas.openxmlformats.org/drawingml/2006/wordprocessingDrawing" xmlns:w10="urn:schemas-microsoft-com:office:word" xmlns:w="http://schemas.openxmlformats.org/wordprocessingml/2006/main" xmlns:w14="http://schemas.microsoft.com/office/word/2010/wordml" xmlns:w15="http://schemas.microsoft.com/office/word/2012/wordml" xmlns:w16cex="http://schemas.microsoft.com/office/word/2018/wordml/cex" xmlns:w16cid="http://schemas.microsoft.com/office/word/2016/wordml/cid" xmlns:w16="http://schemas.microsoft.com/office/word/2018/wordml" xmlns:w16sdtdh="http://schemas.microsoft.com/office/word/2020/wordml/sdtdatahash" xmlns:w16se="http://schemas.microsoft.com/office/word/2015/wordml/symex" xmlns:wpg="http://schemas.microsoft.com/office/word/2010/wordprocessingGroup" xmlns:wpi="http://schemas.microsoft.com/office/word/2010/wordprocessingInk" xmlns:wne="http://schemas.microsoft.com/office/word/2006/wordml" xmlns:wps="http://schemas.microsoft.com/office/word/2010/wordprocessingShape" mc:Ignorable="w14 w15 w16se w16cid w16 w16cex w16sdtdh wp14">
   <w:endnote w:type="separator" w:id="-1">
     <w:p>
       <w:pPr>
@@ -2485,7 +2894,7 @@
 </file>
 
 <file path=word/footnotes.xml><?xml version="1.0" encoding="utf-8"?>
-<w:footnotes xmlns:wpc="http://schemas.microsoft.com/office/word/2010/wordprocessingCanvas" xmlns:cx="http://schemas.microsoft.com/office/drawing/2014/chartex" xmlns:cx1="http://schemas.microsoft.com/office/drawing/2015/9/8/chartex" xmlns:mc="http://schemas.openxmlformats.org/markup-compatibility/2006" xmlns:o="urn:schemas-microsoft-com:office:office" xmlns:r="http://schemas.openxmlformats.org/officeDocument/2006/relationships" xmlns:m="http://schemas.openxmlformats.org/officeDocument/2006/math" xmlns:v="urn:schemas-microsoft-com:vml" xmlns:wp14="http://schemas.microsoft.com/office/word/2010/wordprocessingDrawing" xmlns:wp="http://schemas.openxmlformats.org/drawingml/2006/wordprocessingDrawing" xmlns:w10="urn:schemas-microsoft-com:office:word" xmlns:w="http://schemas.openxmlformats.org/wordprocessingml/2006/main" xmlns:w14="http://schemas.microsoft.com/office/word/2010/wordml" xmlns:w15="http://schemas.microsoft.com/office/word/2012/wordml" xmlns:w16se="http://schemas.microsoft.com/office/word/2015/wordml/symex" xmlns:wpg="http://schemas.microsoft.com/office/word/2010/wordprocessingGroup" xmlns:wpi="http://schemas.microsoft.com/office/word/2010/wordprocessingInk" xmlns:wne="http://schemas.microsoft.com/office/word/2006/wordml" xmlns:wps="http://schemas.microsoft.com/office/word/2010/wordprocessingShape" mc:Ignorable="w14 w15 w16se wp14">
+<w:footnotes xmlns:wpc="http://schemas.microsoft.com/office/word/2010/wordprocessingCanvas" xmlns:cx="http://schemas.microsoft.com/office/drawing/2014/chartex" xmlns:cx1="http://schemas.microsoft.com/office/drawing/2015/9/8/chartex" xmlns:cx2="http://schemas.microsoft.com/office/drawing/2015/10/21/chartex" xmlns:cx3="http://schemas.microsoft.com/office/drawing/2016/5/9/chartex" xmlns:cx4="http://schemas.microsoft.com/office/drawing/2016/5/10/chartex" xmlns:cx5="http://schemas.microsoft.com/office/drawing/2016/5/11/chartex" xmlns:cx6="http://schemas.microsoft.com/office/drawing/2016/5/12/chartex" xmlns:cx7="http://schemas.microsoft.com/office/drawing/2016/5/13/chartex" xmlns:cx8="http://schemas.microsoft.com/office/drawing/2016/5/14/chartex" xmlns:mc="http://schemas.openxmlformats.org/markup-compatibility/2006" xmlns:aink="http://schemas.microsoft.com/office/drawing/2016/ink" xmlns:am3d="http://schemas.microsoft.com/office/drawing/2017/model3d" xmlns:o="urn:schemas-microsoft-com:office:office" xmlns:oel="http://schemas.microsoft.com/office/2019/extlst" xmlns:r="http://schemas.openxmlformats.org/officeDocument/2006/relationships" xmlns:m="http://schemas.openxmlformats.org/officeDocument/2006/math" xmlns:v="urn:schemas-microsoft-com:vml" xmlns:wp14="http://schemas.microsoft.com/office/word/2010/wordprocessingDrawing" xmlns:wp="http://schemas.openxmlformats.org/drawingml/2006/wordprocessingDrawing" xmlns:w10="urn:schemas-microsoft-com:office:word" xmlns:w="http://schemas.openxmlformats.org/wordprocessingml/2006/main" xmlns:w14="http://schemas.microsoft.com/office/word/2010/wordml" xmlns:w15="http://schemas.microsoft.com/office/word/2012/wordml" xmlns:w16cex="http://schemas.microsoft.com/office/word/2018/wordml/cex" xmlns:w16cid="http://schemas.microsoft.com/office/word/2016/wordml/cid" xmlns:w16="http://schemas.microsoft.com/office/word/2018/wordml" xmlns:w16sdtdh="http://schemas.microsoft.com/office/word/2020/wordml/sdtdatahash" xmlns:w16se="http://schemas.microsoft.com/office/word/2015/wordml/symex" xmlns:wpg="http://schemas.microsoft.com/office/word/2010/wordprocessingGroup" xmlns:wpi="http://schemas.microsoft.com/office/word/2010/wordprocessingInk" xmlns:wne="http://schemas.microsoft.com/office/word/2006/wordml" xmlns:wps="http://schemas.microsoft.com/office/word/2010/wordprocessingShape" mc:Ignorable="w14 w15 w16se w16cid w16 w16cex w16sdtdh wp14">
   <w:footnote w:type="separator" w:id="-1">
     <w:p>
       <w:pPr>
@@ -2510,7 +2919,7 @@
 </file>
 
 <file path=word/numbering.xml><?xml version="1.0" encoding="utf-8"?>
-<w:numbering xmlns:wpc="http://schemas.microsoft.com/office/word/2010/wordprocessingCanvas" xmlns:cx="http://schemas.microsoft.com/office/drawing/2014/chartex" xmlns:cx1="http://schemas.microsoft.com/office/drawing/2015/9/8/chartex" xmlns:mc="http://schemas.openxmlformats.org/markup-compatibility/2006" xmlns:o="urn:schemas-microsoft-com:office:office" xmlns:r="http://schemas.openxmlformats.org/officeDocument/2006/relationships" xmlns:m="http://schemas.openxmlformats.org/officeDocument/2006/math" xmlns:v="urn:schemas-microsoft-com:vml" xmlns:wp14="http://schemas.microsoft.com/office/word/2010/wordprocessingDrawing" xmlns:wp="http://schemas.openxmlformats.org/drawingml/2006/wordprocessingDrawing" xmlns:w10="urn:schemas-microsoft-com:office:word" xmlns:w="http://schemas.openxmlformats.org/wordprocessingml/2006/main" xmlns:w14="http://schemas.microsoft.com/office/word/2010/wordml" xmlns:w15="http://schemas.microsoft.com/office/word/2012/wordml" xmlns:w16se="http://schemas.microsoft.com/office/word/2015/wordml/symex" xmlns:wpg="http://schemas.microsoft.com/office/word/2010/wordprocessingGroup" xmlns:wpi="http://schemas.microsoft.com/office/word/2010/wordprocessingInk" xmlns:wne="http://schemas.microsoft.com/office/word/2006/wordml" xmlns:wps="http://schemas.microsoft.com/office/word/2010/wordprocessingShape" mc:Ignorable="w14 w15 w16se wp14">
+<w:numbering xmlns:wpc="http://schemas.microsoft.com/office/word/2010/wordprocessingCanvas" xmlns:cx="http://schemas.microsoft.com/office/drawing/2014/chartex" xmlns:cx1="http://schemas.microsoft.com/office/drawing/2015/9/8/chartex" xmlns:cx2="http://schemas.microsoft.com/office/drawing/2015/10/21/chartex" xmlns:cx3="http://schemas.microsoft.com/office/drawing/2016/5/9/chartex" xmlns:cx4="http://schemas.microsoft.com/office/drawing/2016/5/10/chartex" xmlns:cx5="http://schemas.microsoft.com/office/drawing/2016/5/11/chartex" xmlns:cx6="http://schemas.microsoft.com/office/drawing/2016/5/12/chartex" xmlns:cx7="http://schemas.microsoft.com/office/drawing/2016/5/13/chartex" xmlns:cx8="http://schemas.microsoft.com/office/drawing/2016/5/14/chartex" xmlns:mc="http://schemas.openxmlformats.org/markup-compatibility/2006" xmlns:aink="http://schemas.microsoft.com/office/drawing/2016/ink" xmlns:am3d="http://schemas.microsoft.com/office/drawing/2017/model3d" xmlns:o="urn:schemas-microsoft-com:office:office" xmlns:oel="http://schemas.microsoft.com/office/2019/extlst" xmlns:r="http://schemas.openxmlformats.org/officeDocument/2006/relationships" xmlns:m="http://schemas.openxmlformats.org/officeDocument/2006/math" xmlns:v="urn:schemas-microsoft-com:vml" xmlns:wp14="http://schemas.microsoft.com/office/word/2010/wordprocessingDrawing" xmlns:wp="http://schemas.openxmlformats.org/drawingml/2006/wordprocessingDrawing" xmlns:w10="urn:schemas-microsoft-com:office:word" xmlns:w="http://schemas.openxmlformats.org/wordprocessingml/2006/main" xmlns:w14="http://schemas.microsoft.com/office/word/2010/wordml" xmlns:w15="http://schemas.microsoft.com/office/word/2012/wordml" xmlns:w16cex="http://schemas.microsoft.com/office/word/2018/wordml/cex" xmlns:w16cid="http://schemas.microsoft.com/office/word/2016/wordml/cid" xmlns:w16="http://schemas.microsoft.com/office/word/2018/wordml" xmlns:w16sdtdh="http://schemas.microsoft.com/office/word/2020/wordml/sdtdatahash" xmlns:w16se="http://schemas.microsoft.com/office/word/2015/wordml/symex" xmlns:wpg="http://schemas.microsoft.com/office/word/2010/wordprocessingGroup" xmlns:wpi="http://schemas.microsoft.com/office/word/2010/wordprocessingInk" xmlns:wne="http://schemas.microsoft.com/office/word/2006/wordml" xmlns:wps="http://schemas.microsoft.com/office/word/2010/wordprocessingShape" mc:Ignorable="w14 w15 w16se w16cid w16 w16cex w16sdtdh wp14">
   <w:abstractNum w:abstractNumId="0" w15:restartNumberingAfterBreak="0">
     <w:nsid w:val="03A9161B"/>
     <w:multiLevelType w:val="hybridMultilevel"/>
@@ -3083,29 +3492,37 @@
       </w:rPr>
     </w:lvl>
   </w:abstractNum>
-  <w:num w:numId="1">
+  <w:num w:numId="1" w16cid:durableId="833422533">
     <w:abstractNumId w:val="2"/>
   </w:num>
-  <w:num w:numId="2">
+  <w:num w:numId="2" w16cid:durableId="187838907">
     <w:abstractNumId w:val="0"/>
   </w:num>
-  <w:num w:numId="3">
+  <w:num w:numId="3" w16cid:durableId="1912620306">
     <w:abstractNumId w:val="1"/>
   </w:num>
-  <w:num w:numId="4">
+  <w:num w:numId="4" w16cid:durableId="1056584927">
     <w:abstractNumId w:val="4"/>
   </w:num>
-  <w:num w:numId="5">
+  <w:num w:numId="5" w16cid:durableId="1914655919">
     <w:abstractNumId w:val="5"/>
   </w:num>
-  <w:num w:numId="6">
+  <w:num w:numId="6" w16cid:durableId="445271835">
     <w:abstractNumId w:val="3"/>
   </w:num>
 </w:numbering>
 </file>
 
+<file path=word/people.xml><?xml version="1.0" encoding="utf-8"?>
+<w15:people xmlns:wpc="http://schemas.microsoft.com/office/word/2010/wordprocessingCanvas" xmlns:cx="http://schemas.microsoft.com/office/drawing/2014/chartex" xmlns:cx1="http://schemas.microsoft.com/office/drawing/2015/9/8/chartex" xmlns:cx2="http://schemas.microsoft.com/office/drawing/2015/10/21/chartex" xmlns:cx3="http://schemas.microsoft.com/office/drawing/2016/5/9/chartex" xmlns:cx4="http://schemas.microsoft.com/office/drawing/2016/5/10/chartex" xmlns:cx5="http://schemas.microsoft.com/office/drawing/2016/5/11/chartex" xmlns:cx6="http://schemas.microsoft.com/office/drawing/2016/5/12/chartex" xmlns:cx7="http://schemas.microsoft.com/office/drawing/2016/5/13/chartex" xmlns:cx8="http://schemas.microsoft.com/office/drawing/2016/5/14/chartex" xmlns:mc="http://schemas.openxmlformats.org/markup-compatibility/2006" xmlns:aink="http://schemas.microsoft.com/office/drawing/2016/ink" xmlns:am3d="http://schemas.microsoft.com/office/drawing/2017/model3d" xmlns:o="urn:schemas-microsoft-com:office:office" xmlns:oel="http://schemas.microsoft.com/office/2019/extlst" xmlns:r="http://schemas.openxmlformats.org/officeDocument/2006/relationships" xmlns:m="http://schemas.openxmlformats.org/officeDocument/2006/math" xmlns:v="urn:schemas-microsoft-com:vml" xmlns:wp14="http://schemas.microsoft.com/office/word/2010/wordprocessingDrawing" xmlns:wp="http://schemas.openxmlformats.org/drawingml/2006/wordprocessingDrawing" xmlns:w10="urn:schemas-microsoft-com:office:word" xmlns:w="http://schemas.openxmlformats.org/wordprocessingml/2006/main" xmlns:w14="http://schemas.microsoft.com/office/word/2010/wordml" xmlns:w15="http://schemas.microsoft.com/office/word/2012/wordml" xmlns:w16cex="http://schemas.microsoft.com/office/word/2018/wordml/cex" xmlns:w16cid="http://schemas.microsoft.com/office/word/2016/wordml/cid" xmlns:w16="http://schemas.microsoft.com/office/word/2018/wordml" xmlns:w16sdtdh="http://schemas.microsoft.com/office/word/2020/wordml/sdtdatahash" xmlns:w16se="http://schemas.microsoft.com/office/word/2015/wordml/symex" xmlns:wpg="http://schemas.microsoft.com/office/word/2010/wordprocessingGroup" xmlns:wpi="http://schemas.microsoft.com/office/word/2010/wordprocessingInk" xmlns:wne="http://schemas.microsoft.com/office/word/2006/wordml" xmlns:wps="http://schemas.microsoft.com/office/word/2010/wordprocessingShape" mc:Ignorable="w14 w15 w16se w16cid w16 w16cex w16sdtdh wp14">
+  <w15:person w15:author="Alain Vagner">
+    <w15:presenceInfo w15:providerId="AD" w15:userId="S::Alain.Vagner@sip.etat.lu::9780c0b2-7ac8-4916-8a57-ecb19e22a0a7"/>
+  </w15:person>
+</w15:people>
+</file>
+
 <file path=word/styles.xml><?xml version="1.0" encoding="utf-8"?>
-<w:styles xmlns:mc="http://schemas.openxmlformats.org/markup-compatibility/2006" xmlns:r="http://schemas.openxmlformats.org/officeDocument/2006/relationships" xmlns:w="http://schemas.openxmlformats.org/wordprocessingml/2006/main" xmlns:w14="http://schemas.microsoft.com/office/word/2010/wordml" xmlns:w15="http://schemas.microsoft.com/office/word/2012/wordml" xmlns:w16se="http://schemas.microsoft.com/office/word/2015/wordml/symex" mc:Ignorable="w14 w15 w16se">
+<w:styles xmlns:mc="http://schemas.openxmlformats.org/markup-compatibility/2006" xmlns:r="http://schemas.openxmlformats.org/officeDocument/2006/relationships" xmlns:w="http://schemas.openxmlformats.org/wordprocessingml/2006/main" xmlns:w14="http://schemas.microsoft.com/office/word/2010/wordml" xmlns:w15="http://schemas.microsoft.com/office/word/2012/wordml" xmlns:w16cex="http://schemas.microsoft.com/office/word/2018/wordml/cex" xmlns:w16cid="http://schemas.microsoft.com/office/word/2016/wordml/cid" xmlns:w16="http://schemas.microsoft.com/office/word/2018/wordml" xmlns:w16sdtdh="http://schemas.microsoft.com/office/word/2020/wordml/sdtdatahash" xmlns:w16se="http://schemas.microsoft.com/office/word/2015/wordml/symex" mc:Ignorable="w14 w15 w16se w16cid w16 w16cex w16sdtdh">
   <w:docDefaults>
     <w:rPrDefault>
       <w:rPr>
@@ -3121,7 +3538,7 @@
       </w:pPr>
     </w:pPrDefault>
   </w:docDefaults>
-  <w:latentStyles w:defLockedState="0" w:defUIPriority="99" w:defSemiHidden="0" w:defUnhideWhenUsed="0" w:defQFormat="0" w:count="371">
+  <w:latentStyles w:defLockedState="0" w:defUIPriority="99" w:defSemiHidden="0" w:defUnhideWhenUsed="0" w:defQFormat="0" w:count="376">
     <w:lsdException w:name="Normal" w:uiPriority="0" w:qFormat="1"/>
     <w:lsdException w:name="heading 1" w:uiPriority="9" w:qFormat="1"/>
     <w:lsdException w:name="heading 2" w:semiHidden="1" w:uiPriority="9" w:unhideWhenUsed="1" w:qFormat="1"/>
@@ -3227,7 +3644,6 @@
     <w:lsdException w:name="HTML Sample" w:semiHidden="1" w:unhideWhenUsed="1"/>
     <w:lsdException w:name="HTML Typewriter" w:semiHidden="1" w:unhideWhenUsed="1"/>
     <w:lsdException w:name="HTML Variable" w:semiHidden="1" w:unhideWhenUsed="1"/>
-    <w:lsdException w:name="Normal Table" w:semiHidden="1" w:unhideWhenUsed="1"/>
     <w:lsdException w:name="annotation subject" w:semiHidden="1" w:unhideWhenUsed="1"/>
     <w:lsdException w:name="No List" w:semiHidden="1" w:unhideWhenUsed="1"/>
     <w:lsdException w:name="Outline List 1" w:semiHidden="1" w:unhideWhenUsed="1"/>
@@ -3270,11 +3686,8 @@
     <w:lsdException w:name="Table Contemporary" w:semiHidden="1" w:unhideWhenUsed="1"/>
     <w:lsdException w:name="Table Elegant" w:semiHidden="1" w:unhideWhenUsed="1"/>
     <w:lsdException w:name="Table Professional" w:semiHidden="1" w:unhideWhenUsed="1"/>
-    <w:lsdException w:name="Table Subtle 1" w:semiHidden="1" w:unhideWhenUsed="1"/>
     <w:lsdException w:name="Table Subtle 2" w:semiHidden="1" w:unhideWhenUsed="1"/>
     <w:lsdException w:name="Table Web 1" w:semiHidden="1" w:unhideWhenUsed="1"/>
-    <w:lsdException w:name="Table Web 2" w:semiHidden="1" w:unhideWhenUsed="1"/>
-    <w:lsdException w:name="Table Web 3" w:semiHidden="1" w:unhideWhenUsed="1"/>
     <w:lsdException w:name="Balloon Text" w:semiHidden="1" w:unhideWhenUsed="1"/>
     <w:lsdException w:name="Table Grid" w:uiPriority="39"/>
     <w:lsdException w:name="Table Theme" w:semiHidden="1" w:unhideWhenUsed="1"/>
@@ -3493,6 +3906,11 @@
     <w:lsdException w:name="List Table 5 Dark Accent 6" w:uiPriority="50"/>
     <w:lsdException w:name="List Table 6 Colorful Accent 6" w:uiPriority="51"/>
     <w:lsdException w:name="List Table 7 Colorful Accent 6" w:uiPriority="52"/>
+    <w:lsdException w:name="Mention" w:semiHidden="1" w:unhideWhenUsed="1"/>
+    <w:lsdException w:name="Smart Hyperlink" w:semiHidden="1" w:unhideWhenUsed="1"/>
+    <w:lsdException w:name="Hashtag" w:semiHidden="1" w:unhideWhenUsed="1"/>
+    <w:lsdException w:name="Unresolved Mention" w:semiHidden="1" w:unhideWhenUsed="1"/>
+    <w:lsdException w:name="Smart Link" w:semiHidden="1" w:unhideWhenUsed="1"/>
   </w:latentStyles>
   <w:style w:type="paragraph" w:default="1" w:styleId="Normal">
     <w:name w:val="Normal"/>
@@ -3758,7 +4176,6 @@
     <w:basedOn w:val="Normal"/>
     <w:link w:val="CommentTextChar"/>
     <w:uiPriority w:val="99"/>
-    <w:semiHidden/>
     <w:unhideWhenUsed/>
     <w:rsid w:val="006D797E"/>
     <w:pPr>
@@ -3774,7 +4191,6 @@
     <w:basedOn w:val="DefaultParagraphFont"/>
     <w:link w:val="CommentText"/>
     <w:uiPriority w:val="99"/>
-    <w:semiHidden/>
     <w:rsid w:val="006D797E"/>
     <w:rPr>
       <w:sz w:val="20"/>

</xml_diff>